<commit_message>
add role of the restaurant
</commit_message>
<xml_diff>
--- a/Submission/Foodhub_SE1406_3.docx
+++ b/Submission/Foodhub_SE1406_3.docx
@@ -243,7 +243,15 @@
           <w:sz w:val="26"/>
           <w:szCs w:val="26"/>
         </w:rPr>
-        <w:t xml:space="preserve"> person</w:t>
+        <w:t xml:space="preserve"> </w:t>
+      </w:r>
+      <w:r>
+        <w:rPr>
+          <w:rFonts w:ascii="Arial" w:hAnsi="Arial" w:cs="Arial"/>
+          <w:sz w:val="26"/>
+          <w:szCs w:val="26"/>
+        </w:rPr>
+        <w:t>(manager, staff)</w:t>
       </w:r>
     </w:p>
     <w:p>
@@ -352,7 +360,17 @@
           <w:sz w:val="26"/>
           <w:szCs w:val="26"/>
         </w:rPr>
-        <w:t xml:space="preserve"> person</w:t>
+        <w:t xml:space="preserve"> </w:t>
+      </w:r>
+      <w:r>
+        <w:rPr>
+          <w:rFonts w:ascii="Arial" w:hAnsi="Arial" w:cs="Arial"/>
+          <w:b/>
+          <w:bCs/>
+          <w:sz w:val="26"/>
+          <w:szCs w:val="26"/>
+        </w:rPr>
+        <w:t>(manager, staff)</w:t>
       </w:r>
     </w:p>
     <w:p>
@@ -1124,47 +1142,6 @@
           <w:szCs w:val="26"/>
         </w:rPr>
         <w:t xml:space="preserve"> </w:t>
-      </w:r>
-    </w:p>
-    <w:p>
-      <w:pPr>
-        <w:jc w:val="both"/>
-        <w:rPr>
-          <w:rFonts w:ascii="Arial" w:hAnsi="Arial" w:cs="Arial"/>
-        </w:rPr>
-      </w:pPr>
-    </w:p>
-    <w:p>
-      <w:pPr>
-        <w:pStyle w:val="Heading1"/>
-        <w:jc w:val="both"/>
-        <w:rPr>
-          <w:rFonts w:ascii="Arial" w:hAnsi="Arial" w:cs="Arial"/>
-        </w:rPr>
-      </w:pPr>
-      <w:r>
-        <w:rPr>
-          <w:rFonts w:ascii="Arial" w:hAnsi="Arial" w:cs="Arial"/>
-        </w:rPr>
-        <w:t>GitHub link:</w:t>
-      </w:r>
-    </w:p>
-    <w:p>
-      <w:pPr>
-        <w:pStyle w:val="ListParagraph"/>
-        <w:numPr>
-          <w:ilvl w:val="0"/>
-          <w:numId w:val="12"/>
-        </w:numPr>
-        <w:rPr>
-          <w:rFonts w:ascii="Arial" w:hAnsi="Arial" w:cs="Arial"/>
-        </w:rPr>
-      </w:pPr>
-      <w:r>
-        <w:rPr>
-          <w:rFonts w:ascii="Arial" w:hAnsi="Arial" w:cs="Arial"/>
-        </w:rPr>
-        <w:t>https://github.com/redore1234/SWD391_SE1406_Group3/tree/master/Submission</w:t>
       </w:r>
     </w:p>
     <w:p>

</xml_diff>

<commit_message>
Fix Functional and Nonfunctional and add Presentation Slide
</commit_message>
<xml_diff>
--- a/Submission/Foodhub_SE1406_3.docx
+++ b/Submission/Foodhub_SE1406_3.docx
@@ -373,137 +373,308 @@
         <w:t>(manager, staff)</w:t>
       </w:r>
     </w:p>
-    <w:p>
-      <w:pPr>
-        <w:pStyle w:val="ListParagraph"/>
-        <w:numPr>
-          <w:ilvl w:val="0"/>
-          <w:numId w:val="12"/>
-        </w:numPr>
-        <w:jc w:val="both"/>
-        <w:rPr>
-          <w:rFonts w:ascii="Arial" w:hAnsi="Arial" w:cs="Arial"/>
-          <w:sz w:val="26"/>
-          <w:szCs w:val="26"/>
-        </w:rPr>
-      </w:pPr>
-      <w:r>
-        <w:rPr>
-          <w:rFonts w:ascii="Arial" w:hAnsi="Arial" w:cs="Arial"/>
-          <w:sz w:val="26"/>
-          <w:szCs w:val="26"/>
-        </w:rPr>
-        <w:t>Add new food</w:t>
-      </w:r>
-    </w:p>
-    <w:p>
-      <w:pPr>
-        <w:pStyle w:val="ListParagraph"/>
-        <w:numPr>
-          <w:ilvl w:val="0"/>
-          <w:numId w:val="12"/>
-        </w:numPr>
-        <w:jc w:val="both"/>
-        <w:rPr>
-          <w:rFonts w:ascii="Arial" w:hAnsi="Arial" w:cs="Arial"/>
-          <w:sz w:val="26"/>
-          <w:szCs w:val="26"/>
-        </w:rPr>
-      </w:pPr>
-      <w:r>
-        <w:rPr>
-          <w:rFonts w:ascii="Arial" w:hAnsi="Arial" w:cs="Arial"/>
-          <w:sz w:val="26"/>
-          <w:szCs w:val="26"/>
-        </w:rPr>
-        <w:t>Update the food’s details</w:t>
-      </w:r>
-    </w:p>
-    <w:p>
-      <w:pPr>
-        <w:pStyle w:val="ListParagraph"/>
-        <w:numPr>
-          <w:ilvl w:val="0"/>
-          <w:numId w:val="12"/>
-        </w:numPr>
-        <w:jc w:val="both"/>
-        <w:rPr>
-          <w:rFonts w:ascii="Arial" w:hAnsi="Arial" w:cs="Arial"/>
-          <w:sz w:val="26"/>
-          <w:szCs w:val="26"/>
-        </w:rPr>
-      </w:pPr>
-      <w:r>
-        <w:rPr>
-          <w:rFonts w:ascii="Arial" w:hAnsi="Arial" w:cs="Arial"/>
-          <w:sz w:val="26"/>
-          <w:szCs w:val="26"/>
-        </w:rPr>
-        <w:t>Delete the food</w:t>
-      </w:r>
-    </w:p>
-    <w:p>
-      <w:pPr>
-        <w:pStyle w:val="ListParagraph"/>
-        <w:numPr>
-          <w:ilvl w:val="0"/>
-          <w:numId w:val="12"/>
-        </w:numPr>
-        <w:jc w:val="both"/>
-        <w:rPr>
-          <w:rFonts w:ascii="Arial" w:hAnsi="Arial" w:cs="Arial"/>
-          <w:sz w:val="26"/>
-          <w:szCs w:val="26"/>
-        </w:rPr>
-      </w:pPr>
-      <w:r>
-        <w:rPr>
-          <w:rFonts w:ascii="Arial" w:hAnsi="Arial" w:cs="Arial"/>
-          <w:sz w:val="26"/>
-          <w:szCs w:val="26"/>
-        </w:rPr>
-        <w:t xml:space="preserve">See customer’s </w:t>
-      </w:r>
-      <w:r>
-        <w:rPr>
-          <w:rFonts w:ascii="Arial" w:hAnsi="Arial" w:cs="Arial"/>
-          <w:sz w:val="26"/>
-          <w:szCs w:val="26"/>
-        </w:rPr>
-        <w:t>o</w:t>
-      </w:r>
-      <w:r>
-        <w:rPr>
-          <w:rFonts w:ascii="Arial" w:hAnsi="Arial" w:cs="Arial"/>
-          <w:sz w:val="26"/>
-          <w:szCs w:val="26"/>
-        </w:rPr>
-        <w:t>rder</w:t>
-      </w:r>
-    </w:p>
-    <w:p>
-      <w:pPr>
-        <w:pStyle w:val="ListParagraph"/>
-        <w:numPr>
-          <w:ilvl w:val="0"/>
-          <w:numId w:val="12"/>
-        </w:numPr>
-        <w:jc w:val="both"/>
-        <w:rPr>
-          <w:rFonts w:ascii="Arial" w:hAnsi="Arial" w:cs="Arial"/>
-          <w:sz w:val="26"/>
-          <w:szCs w:val="26"/>
-        </w:rPr>
-      </w:pPr>
-      <w:r>
-        <w:rPr>
-          <w:rFonts w:ascii="Arial" w:hAnsi="Arial" w:cs="Arial"/>
-          <w:sz w:val="26"/>
-          <w:szCs w:val="26"/>
-        </w:rPr>
-        <w:t>See customer’s feedbacks</w:t>
-      </w:r>
-    </w:p>
+    <w:tbl>
+      <w:tblPr>
+        <w:tblStyle w:val="TableGrid"/>
+        <w:tblW w:w="10525" w:type="dxa"/>
+        <w:tblLook w:val="04A0" w:firstRow="1" w:lastRow="0" w:firstColumn="1" w:lastColumn="0" w:noHBand="0" w:noVBand="1"/>
+      </w:tblPr>
+      <w:tblGrid>
+        <w:gridCol w:w="1705"/>
+        <w:gridCol w:w="8820"/>
+      </w:tblGrid>
+      <w:tr>
+        <w:tc>
+          <w:tcPr>
+            <w:tcW w:w="1705" w:type="dxa"/>
+          </w:tcPr>
+          <w:p>
+            <w:pPr>
+              <w:jc w:val="center"/>
+              <w:rPr>
+                <w:rFonts w:ascii="Arial" w:hAnsi="Arial" w:cs="Arial"/>
+                <w:sz w:val="26"/>
+                <w:szCs w:val="26"/>
+              </w:rPr>
+            </w:pPr>
+            <w:r>
+              <w:rPr>
+                <w:rFonts w:ascii="Arial" w:hAnsi="Arial" w:cs="Arial"/>
+                <w:sz w:val="26"/>
+                <w:szCs w:val="26"/>
+              </w:rPr>
+              <w:t>Actor</w:t>
+            </w:r>
+          </w:p>
+        </w:tc>
+        <w:tc>
+          <w:tcPr>
+            <w:tcW w:w="8820" w:type="dxa"/>
+          </w:tcPr>
+          <w:p>
+            <w:pPr>
+              <w:jc w:val="center"/>
+              <w:rPr>
+                <w:rFonts w:ascii="Arial" w:hAnsi="Arial" w:cs="Arial"/>
+                <w:sz w:val="26"/>
+                <w:szCs w:val="26"/>
+              </w:rPr>
+            </w:pPr>
+            <w:r>
+              <w:rPr>
+                <w:rFonts w:ascii="Arial" w:hAnsi="Arial" w:cs="Arial"/>
+                <w:sz w:val="26"/>
+                <w:szCs w:val="26"/>
+              </w:rPr>
+              <w:t>User story</w:t>
+            </w:r>
+          </w:p>
+        </w:tc>
+      </w:tr>
+      <w:tr>
+        <w:tc>
+          <w:tcPr>
+            <w:tcW w:w="1705" w:type="dxa"/>
+          </w:tcPr>
+          <w:p>
+            <w:pPr>
+              <w:jc w:val="both"/>
+              <w:rPr>
+                <w:rFonts w:ascii="Arial" w:hAnsi="Arial" w:cs="Arial"/>
+                <w:sz w:val="26"/>
+                <w:szCs w:val="26"/>
+              </w:rPr>
+            </w:pPr>
+            <w:r>
+              <w:rPr>
+                <w:rFonts w:ascii="Arial" w:hAnsi="Arial" w:cs="Arial"/>
+                <w:sz w:val="26"/>
+                <w:szCs w:val="26"/>
+              </w:rPr>
+              <w:t>Manager</w:t>
+            </w:r>
+          </w:p>
+        </w:tc>
+        <w:tc>
+          <w:tcPr>
+            <w:tcW w:w="8820" w:type="dxa"/>
+          </w:tcPr>
+          <w:p>
+            <w:pPr>
+              <w:jc w:val="both"/>
+            </w:pPr>
+            <w:r>
+              <w:rPr>
+                <w:rFonts w:ascii="Arial" w:hAnsi="Arial" w:cs="Arial"/>
+                <w:sz w:val="26"/>
+                <w:szCs w:val="26"/>
+              </w:rPr>
+              <w:t>As a manager, I want to add the new food, so that I can increase incomes and give the various options.</w:t>
+            </w:r>
+          </w:p>
+        </w:tc>
+      </w:tr>
+      <w:tr>
+        <w:tc>
+          <w:tcPr>
+            <w:tcW w:w="1705" w:type="dxa"/>
+          </w:tcPr>
+          <w:p>
+            <w:pPr>
+              <w:jc w:val="both"/>
+              <w:rPr>
+                <w:rFonts w:ascii="Arial" w:hAnsi="Arial" w:cs="Arial"/>
+                <w:sz w:val="26"/>
+                <w:szCs w:val="26"/>
+              </w:rPr>
+            </w:pPr>
+            <w:r>
+              <w:rPr>
+                <w:rFonts w:ascii="Arial" w:hAnsi="Arial" w:cs="Arial"/>
+                <w:sz w:val="26"/>
+                <w:szCs w:val="26"/>
+              </w:rPr>
+              <w:t>Manager</w:t>
+            </w:r>
+          </w:p>
+        </w:tc>
+        <w:tc>
+          <w:tcPr>
+            <w:tcW w:w="8820" w:type="dxa"/>
+          </w:tcPr>
+          <w:p>
+            <w:pPr>
+              <w:jc w:val="both"/>
+              <w:rPr>
+                <w:rFonts w:ascii="Arial" w:hAnsi="Arial" w:cs="Arial"/>
+                <w:sz w:val="26"/>
+                <w:szCs w:val="26"/>
+              </w:rPr>
+            </w:pPr>
+            <w:r>
+              <w:rPr>
+                <w:rFonts w:ascii="Arial" w:hAnsi="Arial" w:cs="Arial"/>
+                <w:sz w:val="26"/>
+                <w:szCs w:val="26"/>
+              </w:rPr>
+              <w:t>As a manager, i want to update the food, so that I can fix the price or information which it’s wrong.</w:t>
+            </w:r>
+          </w:p>
+        </w:tc>
+      </w:tr>
+      <w:tr>
+        <w:tc>
+          <w:tcPr>
+            <w:tcW w:w="1705" w:type="dxa"/>
+          </w:tcPr>
+          <w:p>
+            <w:pPr>
+              <w:jc w:val="both"/>
+              <w:rPr>
+                <w:rFonts w:ascii="Arial" w:hAnsi="Arial" w:cs="Arial"/>
+                <w:sz w:val="26"/>
+                <w:szCs w:val="26"/>
+              </w:rPr>
+            </w:pPr>
+            <w:r>
+              <w:rPr>
+                <w:rFonts w:ascii="Arial" w:hAnsi="Arial" w:cs="Arial"/>
+                <w:sz w:val="26"/>
+                <w:szCs w:val="26"/>
+              </w:rPr>
+              <w:t>Manager</w:t>
+            </w:r>
+          </w:p>
+        </w:tc>
+        <w:tc>
+          <w:tcPr>
+            <w:tcW w:w="8820" w:type="dxa"/>
+          </w:tcPr>
+          <w:p>
+            <w:pPr>
+              <w:jc w:val="both"/>
+              <w:rPr>
+                <w:rFonts w:ascii="Arial" w:hAnsi="Arial" w:cs="Arial"/>
+                <w:sz w:val="26"/>
+                <w:szCs w:val="26"/>
+              </w:rPr>
+            </w:pPr>
+            <w:r>
+              <w:rPr>
+                <w:rFonts w:ascii="Arial" w:hAnsi="Arial" w:cs="Arial"/>
+                <w:sz w:val="26"/>
+                <w:szCs w:val="26"/>
+              </w:rPr>
+              <w:t>As a manager, I want to delete the food, so that I can cut unnecessary preparation and ingredients.</w:t>
+            </w:r>
+          </w:p>
+        </w:tc>
+      </w:tr>
+      <w:tr>
+        <w:tc>
+          <w:tcPr>
+            <w:tcW w:w="1705" w:type="dxa"/>
+          </w:tcPr>
+          <w:p>
+            <w:pPr>
+              <w:jc w:val="both"/>
+              <w:rPr>
+                <w:rFonts w:ascii="Arial" w:hAnsi="Arial" w:cs="Arial"/>
+                <w:sz w:val="26"/>
+                <w:szCs w:val="26"/>
+              </w:rPr>
+            </w:pPr>
+            <w:r>
+              <w:rPr>
+                <w:rFonts w:ascii="Arial" w:hAnsi="Arial" w:cs="Arial"/>
+                <w:sz w:val="26"/>
+                <w:szCs w:val="26"/>
+              </w:rPr>
+              <w:t>Manager</w:t>
+            </w:r>
+          </w:p>
+        </w:tc>
+        <w:tc>
+          <w:tcPr>
+            <w:tcW w:w="8820" w:type="dxa"/>
+          </w:tcPr>
+          <w:p>
+            <w:pPr>
+              <w:jc w:val="both"/>
+              <w:rPr>
+                <w:rFonts w:ascii="Arial" w:hAnsi="Arial" w:cs="Arial"/>
+                <w:sz w:val="26"/>
+                <w:szCs w:val="26"/>
+              </w:rPr>
+            </w:pPr>
+            <w:r>
+              <w:rPr>
+                <w:rFonts w:ascii="Arial" w:hAnsi="Arial" w:cs="Arial"/>
+                <w:sz w:val="26"/>
+                <w:szCs w:val="26"/>
+              </w:rPr>
+              <w:t>As a manager, I want to see customer’s feedbacks, so that I can make chances to the product which meets customer’s expectation.</w:t>
+            </w:r>
+          </w:p>
+        </w:tc>
+      </w:tr>
+      <w:tr>
+        <w:tc>
+          <w:tcPr>
+            <w:tcW w:w="1705" w:type="dxa"/>
+          </w:tcPr>
+          <w:p>
+            <w:pPr>
+              <w:jc w:val="both"/>
+              <w:rPr>
+                <w:rFonts w:ascii="Arial" w:hAnsi="Arial" w:cs="Arial"/>
+                <w:sz w:val="26"/>
+                <w:szCs w:val="26"/>
+              </w:rPr>
+            </w:pPr>
+            <w:r>
+              <w:rPr>
+                <w:rFonts w:ascii="Arial" w:hAnsi="Arial" w:cs="Arial"/>
+                <w:sz w:val="26"/>
+                <w:szCs w:val="26"/>
+              </w:rPr>
+              <w:t>Staff</w:t>
+            </w:r>
+          </w:p>
+        </w:tc>
+        <w:tc>
+          <w:tcPr>
+            <w:tcW w:w="8820" w:type="dxa"/>
+          </w:tcPr>
+          <w:p>
+            <w:pPr>
+              <w:jc w:val="both"/>
+              <w:rPr>
+                <w:rFonts w:ascii="Arial" w:hAnsi="Arial" w:cs="Arial"/>
+                <w:sz w:val="26"/>
+                <w:szCs w:val="26"/>
+              </w:rPr>
+            </w:pPr>
+            <w:r>
+              <w:rPr>
+                <w:rFonts w:ascii="Arial" w:hAnsi="Arial" w:cs="Arial"/>
+                <w:sz w:val="26"/>
+                <w:szCs w:val="26"/>
+              </w:rPr>
+              <w:t>As a staff, I want to see customer’s order, so that I can prepare the food in advance</w:t>
+            </w:r>
+            <w:r>
+              <w:rPr>
+                <w:rFonts w:ascii="Arial" w:hAnsi="Arial" w:cs="Arial"/>
+                <w:sz w:val="26"/>
+                <w:szCs w:val="26"/>
+              </w:rPr>
+              <w:t>.</w:t>
+            </w:r>
+          </w:p>
+        </w:tc>
+      </w:tr>
+    </w:tbl>
     <w:p>
       <w:pPr>
         <w:pStyle w:val="ListParagraph"/>
@@ -529,16 +700,503 @@
           <w:sz w:val="26"/>
           <w:szCs w:val="26"/>
         </w:rPr>
+        <w:lastRenderedPageBreak/>
         <w:t>Customer</w:t>
       </w:r>
     </w:p>
+    <w:tbl>
+      <w:tblPr>
+        <w:tblStyle w:val="TableGrid"/>
+        <w:tblW w:w="10525" w:type="dxa"/>
+        <w:tblLook w:val="04A0" w:firstRow="1" w:lastRow="0" w:firstColumn="1" w:lastColumn="0" w:noHBand="0" w:noVBand="1"/>
+      </w:tblPr>
+      <w:tblGrid>
+        <w:gridCol w:w="1705"/>
+        <w:gridCol w:w="8820"/>
+      </w:tblGrid>
+      <w:tr>
+        <w:tc>
+          <w:tcPr>
+            <w:tcW w:w="1705" w:type="dxa"/>
+          </w:tcPr>
+          <w:p>
+            <w:pPr>
+              <w:jc w:val="center"/>
+              <w:rPr>
+                <w:rFonts w:ascii="Arial" w:hAnsi="Arial" w:cs="Arial"/>
+                <w:sz w:val="26"/>
+                <w:szCs w:val="26"/>
+              </w:rPr>
+            </w:pPr>
+            <w:r>
+              <w:rPr>
+                <w:rFonts w:ascii="Arial" w:hAnsi="Arial" w:cs="Arial"/>
+                <w:sz w:val="26"/>
+                <w:szCs w:val="26"/>
+              </w:rPr>
+              <w:t>Actor</w:t>
+            </w:r>
+          </w:p>
+        </w:tc>
+        <w:tc>
+          <w:tcPr>
+            <w:tcW w:w="8820" w:type="dxa"/>
+          </w:tcPr>
+          <w:p>
+            <w:pPr>
+              <w:jc w:val="center"/>
+              <w:rPr>
+                <w:rFonts w:ascii="Arial" w:hAnsi="Arial" w:cs="Arial"/>
+                <w:sz w:val="26"/>
+                <w:szCs w:val="26"/>
+              </w:rPr>
+            </w:pPr>
+            <w:r>
+              <w:rPr>
+                <w:rFonts w:ascii="Arial" w:hAnsi="Arial" w:cs="Arial"/>
+                <w:sz w:val="26"/>
+                <w:szCs w:val="26"/>
+              </w:rPr>
+              <w:t>User story</w:t>
+            </w:r>
+          </w:p>
+        </w:tc>
+      </w:tr>
+      <w:tr>
+        <w:tc>
+          <w:tcPr>
+            <w:tcW w:w="1705" w:type="dxa"/>
+          </w:tcPr>
+          <w:p>
+            <w:pPr>
+              <w:jc w:val="both"/>
+              <w:rPr>
+                <w:rFonts w:ascii="Arial" w:hAnsi="Arial" w:cs="Arial"/>
+                <w:sz w:val="26"/>
+                <w:szCs w:val="26"/>
+              </w:rPr>
+            </w:pPr>
+            <w:r>
+              <w:rPr>
+                <w:rFonts w:ascii="Arial" w:hAnsi="Arial" w:cs="Arial"/>
+                <w:sz w:val="26"/>
+                <w:szCs w:val="26"/>
+              </w:rPr>
+              <w:t>Customer</w:t>
+            </w:r>
+          </w:p>
+        </w:tc>
+        <w:tc>
+          <w:tcPr>
+            <w:tcW w:w="8820" w:type="dxa"/>
+          </w:tcPr>
+          <w:p>
+            <w:pPr>
+              <w:jc w:val="both"/>
+            </w:pPr>
+            <w:r>
+              <w:rPr>
+                <w:rFonts w:ascii="Arial" w:hAnsi="Arial" w:cs="Arial"/>
+                <w:sz w:val="26"/>
+                <w:szCs w:val="26"/>
+              </w:rPr>
+              <w:t>As a customer, I want to add order, so that I can get my food.</w:t>
+            </w:r>
+          </w:p>
+        </w:tc>
+      </w:tr>
+      <w:tr>
+        <w:tc>
+          <w:tcPr>
+            <w:tcW w:w="1705" w:type="dxa"/>
+          </w:tcPr>
+          <w:p>
+            <w:pPr>
+              <w:jc w:val="both"/>
+              <w:rPr>
+                <w:rFonts w:ascii="Arial" w:hAnsi="Arial" w:cs="Arial"/>
+                <w:sz w:val="26"/>
+                <w:szCs w:val="26"/>
+              </w:rPr>
+            </w:pPr>
+            <w:r>
+              <w:rPr>
+                <w:rFonts w:ascii="Arial" w:hAnsi="Arial" w:cs="Arial"/>
+                <w:sz w:val="26"/>
+                <w:szCs w:val="26"/>
+              </w:rPr>
+              <w:t>Customer</w:t>
+            </w:r>
+          </w:p>
+        </w:tc>
+        <w:tc>
+          <w:tcPr>
+            <w:tcW w:w="8820" w:type="dxa"/>
+          </w:tcPr>
+          <w:p>
+            <w:pPr>
+              <w:jc w:val="both"/>
+              <w:rPr>
+                <w:rFonts w:ascii="Arial" w:hAnsi="Arial" w:cs="Arial"/>
+                <w:sz w:val="26"/>
+                <w:szCs w:val="26"/>
+              </w:rPr>
+            </w:pPr>
+            <w:r>
+              <w:rPr>
+                <w:rFonts w:ascii="Arial" w:hAnsi="Arial" w:cs="Arial"/>
+                <w:sz w:val="26"/>
+                <w:szCs w:val="26"/>
+              </w:rPr>
+              <w:t>As a customer, I want to cancel order in case I make mistakes.</w:t>
+            </w:r>
+          </w:p>
+        </w:tc>
+      </w:tr>
+      <w:tr>
+        <w:tc>
+          <w:tcPr>
+            <w:tcW w:w="1705" w:type="dxa"/>
+          </w:tcPr>
+          <w:p>
+            <w:pPr>
+              <w:jc w:val="both"/>
+              <w:rPr>
+                <w:rFonts w:ascii="Arial" w:hAnsi="Arial" w:cs="Arial"/>
+                <w:sz w:val="26"/>
+                <w:szCs w:val="26"/>
+              </w:rPr>
+            </w:pPr>
+            <w:r>
+              <w:rPr>
+                <w:rFonts w:ascii="Arial" w:hAnsi="Arial" w:cs="Arial"/>
+                <w:sz w:val="26"/>
+                <w:szCs w:val="26"/>
+              </w:rPr>
+              <w:t>Customer</w:t>
+            </w:r>
+          </w:p>
+        </w:tc>
+        <w:tc>
+          <w:tcPr>
+            <w:tcW w:w="8820" w:type="dxa"/>
+          </w:tcPr>
+          <w:p>
+            <w:pPr>
+              <w:jc w:val="both"/>
+              <w:rPr>
+                <w:rFonts w:ascii="Arial" w:hAnsi="Arial" w:cs="Arial"/>
+                <w:sz w:val="26"/>
+                <w:szCs w:val="26"/>
+              </w:rPr>
+            </w:pPr>
+            <w:r>
+              <w:rPr>
+                <w:rFonts w:ascii="Arial" w:hAnsi="Arial" w:cs="Arial"/>
+                <w:sz w:val="26"/>
+                <w:szCs w:val="26"/>
+              </w:rPr>
+              <w:t>As a customer, I want to see order’s histories, so that I can have the information of the r</w:t>
+            </w:r>
+            <w:r>
+              <w:rPr>
+                <w:rFonts w:ascii="Arial" w:hAnsi="Arial" w:cs="Arial"/>
+                <w:sz w:val="26"/>
+                <w:szCs w:val="26"/>
+              </w:rPr>
+              <w:t>estaurant</w:t>
+            </w:r>
+            <w:r>
+              <w:rPr>
+                <w:rFonts w:ascii="Arial" w:hAnsi="Arial" w:cs="Arial"/>
+                <w:sz w:val="26"/>
+                <w:szCs w:val="26"/>
+              </w:rPr>
+              <w:t xml:space="preserve"> which I had ordered.</w:t>
+            </w:r>
+          </w:p>
+        </w:tc>
+      </w:tr>
+      <w:tr>
+        <w:tc>
+          <w:tcPr>
+            <w:tcW w:w="1705" w:type="dxa"/>
+          </w:tcPr>
+          <w:p>
+            <w:pPr>
+              <w:jc w:val="both"/>
+              <w:rPr>
+                <w:rFonts w:ascii="Arial" w:hAnsi="Arial" w:cs="Arial"/>
+                <w:sz w:val="26"/>
+                <w:szCs w:val="26"/>
+              </w:rPr>
+            </w:pPr>
+            <w:r>
+              <w:rPr>
+                <w:rFonts w:ascii="Arial" w:hAnsi="Arial" w:cs="Arial"/>
+                <w:sz w:val="26"/>
+                <w:szCs w:val="26"/>
+              </w:rPr>
+              <w:t>Customer</w:t>
+            </w:r>
+          </w:p>
+        </w:tc>
+        <w:tc>
+          <w:tcPr>
+            <w:tcW w:w="8820" w:type="dxa"/>
+          </w:tcPr>
+          <w:p>
+            <w:pPr>
+              <w:jc w:val="both"/>
+              <w:rPr>
+                <w:rFonts w:ascii="Arial" w:hAnsi="Arial" w:cs="Arial"/>
+                <w:sz w:val="26"/>
+                <w:szCs w:val="26"/>
+              </w:rPr>
+            </w:pPr>
+            <w:r>
+              <w:rPr>
+                <w:rFonts w:ascii="Arial" w:hAnsi="Arial" w:cs="Arial"/>
+                <w:sz w:val="26"/>
+                <w:szCs w:val="26"/>
+              </w:rPr>
+              <w:t xml:space="preserve">As a customer, I want to search foods or the restaurants based on: the location, the price or the discount,… so that I can get the best meals from the </w:t>
+            </w:r>
+            <w:r>
+              <w:rPr>
+                <w:rFonts w:ascii="Arial" w:hAnsi="Arial" w:cs="Arial"/>
+                <w:sz w:val="26"/>
+                <w:szCs w:val="26"/>
+              </w:rPr>
+              <w:t>restaurant</w:t>
+            </w:r>
+            <w:r>
+              <w:rPr>
+                <w:rFonts w:ascii="Arial" w:hAnsi="Arial" w:cs="Arial"/>
+                <w:sz w:val="26"/>
+                <w:szCs w:val="26"/>
+              </w:rPr>
+              <w:t>.</w:t>
+            </w:r>
+          </w:p>
+        </w:tc>
+      </w:tr>
+      <w:tr>
+        <w:tc>
+          <w:tcPr>
+            <w:tcW w:w="1705" w:type="dxa"/>
+          </w:tcPr>
+          <w:p>
+            <w:pPr>
+              <w:jc w:val="both"/>
+              <w:rPr>
+                <w:rFonts w:ascii="Arial" w:hAnsi="Arial" w:cs="Arial"/>
+                <w:sz w:val="26"/>
+                <w:szCs w:val="26"/>
+              </w:rPr>
+            </w:pPr>
+            <w:r>
+              <w:rPr>
+                <w:rFonts w:ascii="Arial" w:hAnsi="Arial" w:cs="Arial"/>
+                <w:sz w:val="26"/>
+                <w:szCs w:val="26"/>
+              </w:rPr>
+              <w:t>Customer</w:t>
+            </w:r>
+          </w:p>
+        </w:tc>
+        <w:tc>
+          <w:tcPr>
+            <w:tcW w:w="8820" w:type="dxa"/>
+          </w:tcPr>
+          <w:p>
+            <w:pPr>
+              <w:jc w:val="both"/>
+              <w:rPr>
+                <w:rFonts w:ascii="Arial" w:hAnsi="Arial" w:cs="Arial"/>
+                <w:sz w:val="26"/>
+                <w:szCs w:val="26"/>
+              </w:rPr>
+            </w:pPr>
+            <w:r>
+              <w:rPr>
+                <w:rFonts w:ascii="Arial" w:hAnsi="Arial" w:cs="Arial"/>
+                <w:sz w:val="26"/>
+                <w:szCs w:val="26"/>
+              </w:rPr>
+              <w:t>As a customer, I want to feedback the shipper or the food or the restaurant’s service, so that I can share my opinions.</w:t>
+            </w:r>
+          </w:p>
+        </w:tc>
+      </w:tr>
+      <w:tr>
+        <w:tc>
+          <w:tcPr>
+            <w:tcW w:w="1705" w:type="dxa"/>
+          </w:tcPr>
+          <w:p>
+            <w:pPr>
+              <w:rPr>
+                <w:rFonts w:ascii="Arial" w:hAnsi="Arial" w:cs="Arial"/>
+                <w:sz w:val="26"/>
+                <w:szCs w:val="26"/>
+              </w:rPr>
+            </w:pPr>
+            <w:r>
+              <w:rPr>
+                <w:rFonts w:ascii="Arial" w:hAnsi="Arial" w:cs="Arial"/>
+                <w:sz w:val="26"/>
+                <w:szCs w:val="26"/>
+              </w:rPr>
+              <w:t>Customer</w:t>
+            </w:r>
+          </w:p>
+        </w:tc>
+        <w:tc>
+          <w:tcPr>
+            <w:tcW w:w="8820" w:type="dxa"/>
+          </w:tcPr>
+          <w:p>
+            <w:pPr>
+              <w:jc w:val="both"/>
+              <w:rPr>
+                <w:rFonts w:ascii="Arial" w:hAnsi="Arial" w:cs="Arial"/>
+                <w:sz w:val="26"/>
+                <w:szCs w:val="26"/>
+              </w:rPr>
+            </w:pPr>
+            <w:r>
+              <w:rPr>
+                <w:rFonts w:ascii="Arial" w:hAnsi="Arial" w:cs="Arial"/>
+                <w:sz w:val="26"/>
+                <w:szCs w:val="26"/>
+              </w:rPr>
+              <w:t>As a customer, I want to see the review, so that I can get the information of the restaurant, the shipper or the food.</w:t>
+            </w:r>
+          </w:p>
+        </w:tc>
+      </w:tr>
+      <w:tr>
+        <w:tc>
+          <w:tcPr>
+            <w:tcW w:w="1705" w:type="dxa"/>
+          </w:tcPr>
+          <w:p>
+            <w:pPr>
+              <w:rPr>
+                <w:rFonts w:ascii="Arial" w:hAnsi="Arial" w:cs="Arial"/>
+                <w:sz w:val="26"/>
+                <w:szCs w:val="26"/>
+              </w:rPr>
+            </w:pPr>
+            <w:r>
+              <w:rPr>
+                <w:rFonts w:ascii="Arial" w:hAnsi="Arial" w:cs="Arial"/>
+                <w:sz w:val="26"/>
+                <w:szCs w:val="26"/>
+              </w:rPr>
+              <w:t>Customer</w:t>
+            </w:r>
+          </w:p>
+        </w:tc>
+        <w:tc>
+          <w:tcPr>
+            <w:tcW w:w="8820" w:type="dxa"/>
+          </w:tcPr>
+          <w:p>
+            <w:pPr>
+              <w:jc w:val="both"/>
+              <w:rPr>
+                <w:rFonts w:ascii="Arial" w:hAnsi="Arial" w:cs="Arial"/>
+                <w:sz w:val="26"/>
+                <w:szCs w:val="26"/>
+              </w:rPr>
+            </w:pPr>
+            <w:r>
+              <w:rPr>
+                <w:rFonts w:ascii="Arial" w:hAnsi="Arial" w:cs="Arial"/>
+                <w:sz w:val="26"/>
+                <w:szCs w:val="26"/>
+              </w:rPr>
+              <w:t>As a customer, I want to communicate with</w:t>
+            </w:r>
+            <w:r>
+              <w:rPr>
+                <w:rFonts w:ascii="Arial" w:hAnsi="Arial" w:cs="Arial"/>
+                <w:sz w:val="26"/>
+                <w:szCs w:val="26"/>
+              </w:rPr>
+              <w:t xml:space="preserve"> the</w:t>
+            </w:r>
+            <w:r>
+              <w:rPr>
+                <w:rFonts w:ascii="Arial" w:hAnsi="Arial" w:cs="Arial"/>
+                <w:sz w:val="26"/>
+                <w:szCs w:val="26"/>
+              </w:rPr>
+              <w:t xml:space="preserve"> shipper, so that I can </w:t>
+            </w:r>
+            <w:r>
+              <w:rPr>
+                <w:rFonts w:ascii="Arial" w:hAnsi="Arial" w:cs="Arial"/>
+                <w:sz w:val="26"/>
+                <w:szCs w:val="26"/>
+              </w:rPr>
+              <w:t>take some notes for the shipper to know.</w:t>
+            </w:r>
+          </w:p>
+        </w:tc>
+      </w:tr>
+      <w:tr>
+        <w:tc>
+          <w:tcPr>
+            <w:tcW w:w="1705" w:type="dxa"/>
+          </w:tcPr>
+          <w:p>
+            <w:pPr>
+              <w:rPr>
+                <w:rFonts w:ascii="Arial" w:hAnsi="Arial" w:cs="Arial"/>
+                <w:sz w:val="26"/>
+                <w:szCs w:val="26"/>
+              </w:rPr>
+            </w:pPr>
+            <w:r>
+              <w:rPr>
+                <w:rFonts w:ascii="Arial" w:hAnsi="Arial" w:cs="Arial"/>
+                <w:sz w:val="26"/>
+                <w:szCs w:val="26"/>
+              </w:rPr>
+              <w:t xml:space="preserve">Customer </w:t>
+            </w:r>
+          </w:p>
+        </w:tc>
+        <w:tc>
+          <w:tcPr>
+            <w:tcW w:w="8820" w:type="dxa"/>
+          </w:tcPr>
+          <w:p>
+            <w:pPr>
+              <w:jc w:val="both"/>
+              <w:rPr>
+                <w:rFonts w:ascii="Arial" w:hAnsi="Arial" w:cs="Arial"/>
+                <w:sz w:val="26"/>
+                <w:szCs w:val="26"/>
+              </w:rPr>
+            </w:pPr>
+            <w:r>
+              <w:rPr>
+                <w:rFonts w:ascii="Arial" w:hAnsi="Arial" w:cs="Arial"/>
+                <w:sz w:val="26"/>
+                <w:szCs w:val="26"/>
+              </w:rPr>
+              <w:t>As a customer, I want to choose the payment method, so that I can have many options to pay.</w:t>
+            </w:r>
+          </w:p>
+        </w:tc>
+      </w:tr>
+    </w:tbl>
     <w:p>
       <w:pPr>
-        <w:pStyle w:val="ListParagraph"/>
-        <w:numPr>
-          <w:ilvl w:val="0"/>
-          <w:numId w:val="12"/>
-        </w:numPr>
         <w:jc w:val="both"/>
         <w:rPr>
           <w:rFonts w:ascii="Arial" w:hAnsi="Arial" w:cs="Arial"/>
@@ -546,222 +1204,6 @@
           <w:szCs w:val="26"/>
         </w:rPr>
       </w:pPr>
-      <w:r>
-        <w:rPr>
-          <w:rFonts w:ascii="Arial" w:hAnsi="Arial" w:cs="Arial"/>
-          <w:sz w:val="26"/>
-          <w:szCs w:val="26"/>
-        </w:rPr>
-        <w:t>Add Order</w:t>
-      </w:r>
-    </w:p>
-    <w:p>
-      <w:pPr>
-        <w:pStyle w:val="ListParagraph"/>
-        <w:numPr>
-          <w:ilvl w:val="0"/>
-          <w:numId w:val="12"/>
-        </w:numPr>
-        <w:jc w:val="both"/>
-        <w:rPr>
-          <w:rFonts w:ascii="Arial" w:hAnsi="Arial" w:cs="Arial"/>
-          <w:sz w:val="26"/>
-          <w:szCs w:val="26"/>
-        </w:rPr>
-      </w:pPr>
-      <w:r>
-        <w:rPr>
-          <w:rFonts w:ascii="Arial" w:hAnsi="Arial" w:cs="Arial"/>
-          <w:sz w:val="26"/>
-          <w:szCs w:val="26"/>
-        </w:rPr>
-        <w:t>Cancel Order</w:t>
-      </w:r>
-    </w:p>
-    <w:p>
-      <w:pPr>
-        <w:pStyle w:val="ListParagraph"/>
-        <w:numPr>
-          <w:ilvl w:val="0"/>
-          <w:numId w:val="12"/>
-        </w:numPr>
-        <w:jc w:val="both"/>
-        <w:rPr>
-          <w:rFonts w:ascii="Arial" w:hAnsi="Arial" w:cs="Arial"/>
-          <w:sz w:val="26"/>
-          <w:szCs w:val="26"/>
-        </w:rPr>
-      </w:pPr>
-      <w:r>
-        <w:rPr>
-          <w:rFonts w:ascii="Arial" w:hAnsi="Arial" w:cs="Arial"/>
-          <w:sz w:val="26"/>
-          <w:szCs w:val="26"/>
-        </w:rPr>
-        <w:t>See order’s histories</w:t>
-      </w:r>
-    </w:p>
-    <w:p>
-      <w:pPr>
-        <w:pStyle w:val="ListParagraph"/>
-        <w:numPr>
-          <w:ilvl w:val="0"/>
-          <w:numId w:val="12"/>
-        </w:numPr>
-        <w:jc w:val="both"/>
-        <w:rPr>
-          <w:rFonts w:ascii="Arial" w:hAnsi="Arial" w:cs="Arial"/>
-          <w:sz w:val="26"/>
-          <w:szCs w:val="26"/>
-        </w:rPr>
-      </w:pPr>
-      <w:r>
-        <w:rPr>
-          <w:rFonts w:ascii="Arial" w:hAnsi="Arial" w:cs="Arial"/>
-          <w:sz w:val="26"/>
-          <w:szCs w:val="26"/>
-        </w:rPr>
-        <w:t>Search foods or search the restaurants base on:</w:t>
-      </w:r>
-    </w:p>
-    <w:p>
-      <w:pPr>
-        <w:pStyle w:val="ListParagraph"/>
-        <w:numPr>
-          <w:ilvl w:val="1"/>
-          <w:numId w:val="12"/>
-        </w:numPr>
-        <w:jc w:val="both"/>
-        <w:rPr>
-          <w:rFonts w:ascii="Arial" w:hAnsi="Arial" w:cs="Arial"/>
-          <w:sz w:val="26"/>
-          <w:szCs w:val="26"/>
-        </w:rPr>
-      </w:pPr>
-      <w:r>
-        <w:rPr>
-          <w:rFonts w:ascii="Arial" w:hAnsi="Arial" w:cs="Arial"/>
-          <w:sz w:val="26"/>
-          <w:szCs w:val="26"/>
-        </w:rPr>
-        <w:t>Location</w:t>
-      </w:r>
-    </w:p>
-    <w:p>
-      <w:pPr>
-        <w:pStyle w:val="ListParagraph"/>
-        <w:numPr>
-          <w:ilvl w:val="1"/>
-          <w:numId w:val="12"/>
-        </w:numPr>
-        <w:jc w:val="both"/>
-        <w:rPr>
-          <w:rFonts w:ascii="Arial" w:hAnsi="Arial" w:cs="Arial"/>
-          <w:sz w:val="26"/>
-          <w:szCs w:val="26"/>
-        </w:rPr>
-      </w:pPr>
-      <w:r>
-        <w:rPr>
-          <w:rFonts w:ascii="Arial" w:hAnsi="Arial" w:cs="Arial"/>
-          <w:sz w:val="26"/>
-          <w:szCs w:val="26"/>
-        </w:rPr>
-        <w:t>Discount</w:t>
-      </w:r>
-    </w:p>
-    <w:p>
-      <w:pPr>
-        <w:pStyle w:val="ListParagraph"/>
-        <w:numPr>
-          <w:ilvl w:val="0"/>
-          <w:numId w:val="12"/>
-        </w:numPr>
-        <w:jc w:val="both"/>
-        <w:rPr>
-          <w:rFonts w:ascii="Arial" w:hAnsi="Arial" w:cs="Arial"/>
-          <w:sz w:val="26"/>
-          <w:szCs w:val="26"/>
-        </w:rPr>
-      </w:pPr>
-      <w:r>
-        <w:rPr>
-          <w:rFonts w:ascii="Arial" w:hAnsi="Arial" w:cs="Arial"/>
-          <w:sz w:val="26"/>
-          <w:szCs w:val="26"/>
-        </w:rPr>
-        <w:lastRenderedPageBreak/>
-        <w:t>Feedback the restaurant, the shipper and the food</w:t>
-      </w:r>
-    </w:p>
-    <w:p>
-      <w:pPr>
-        <w:pStyle w:val="ListParagraph"/>
-        <w:numPr>
-          <w:ilvl w:val="0"/>
-          <w:numId w:val="12"/>
-        </w:numPr>
-        <w:jc w:val="both"/>
-        <w:rPr>
-          <w:rFonts w:ascii="Arial" w:hAnsi="Arial" w:cs="Arial"/>
-          <w:sz w:val="26"/>
-          <w:szCs w:val="26"/>
-        </w:rPr>
-      </w:pPr>
-      <w:r>
-        <w:rPr>
-          <w:rFonts w:ascii="Arial" w:hAnsi="Arial" w:cs="Arial"/>
-          <w:sz w:val="26"/>
-          <w:szCs w:val="26"/>
-        </w:rPr>
-        <w:t>See the review of the restaurant, the shipper and the food</w:t>
-      </w:r>
-    </w:p>
-    <w:p>
-      <w:pPr>
-        <w:pStyle w:val="ListParagraph"/>
-        <w:numPr>
-          <w:ilvl w:val="0"/>
-          <w:numId w:val="12"/>
-        </w:numPr>
-        <w:jc w:val="both"/>
-        <w:rPr>
-          <w:rFonts w:ascii="Arial" w:hAnsi="Arial" w:cs="Arial"/>
-          <w:sz w:val="26"/>
-          <w:szCs w:val="26"/>
-        </w:rPr>
-      </w:pPr>
-      <w:r>
-        <w:rPr>
-          <w:rFonts w:ascii="Arial" w:hAnsi="Arial" w:cs="Arial"/>
-          <w:sz w:val="26"/>
-          <w:szCs w:val="26"/>
-        </w:rPr>
-        <w:t>Find and apply the discount</w:t>
-      </w:r>
-    </w:p>
-    <w:p>
-      <w:pPr>
-        <w:pStyle w:val="ListParagraph"/>
-        <w:numPr>
-          <w:ilvl w:val="0"/>
-          <w:numId w:val="12"/>
-        </w:numPr>
-        <w:jc w:val="both"/>
-        <w:rPr>
-          <w:rFonts w:ascii="Arial" w:hAnsi="Arial" w:cs="Arial"/>
-          <w:sz w:val="26"/>
-          <w:szCs w:val="26"/>
-        </w:rPr>
-      </w:pPr>
-      <w:r>
-        <w:rPr>
-          <w:rFonts w:ascii="Arial" w:hAnsi="Arial" w:cs="Arial"/>
-          <w:sz w:val="26"/>
-          <w:szCs w:val="26"/>
-        </w:rPr>
-        <w:t>Chat with the Shipper</w:t>
-      </w:r>
     </w:p>
     <w:p>
       <w:pPr>
@@ -803,50 +1245,705 @@
         <w:t>Shipper</w:t>
       </w:r>
     </w:p>
+    <w:tbl>
+      <w:tblPr>
+        <w:tblStyle w:val="TableGrid"/>
+        <w:tblW w:w="10525" w:type="dxa"/>
+        <w:tblLook w:val="04A0" w:firstRow="1" w:lastRow="0" w:firstColumn="1" w:lastColumn="0" w:noHBand="0" w:noVBand="1"/>
+      </w:tblPr>
+      <w:tblGrid>
+        <w:gridCol w:w="1705"/>
+        <w:gridCol w:w="8820"/>
+      </w:tblGrid>
+      <w:tr>
+        <w:tc>
+          <w:tcPr>
+            <w:tcW w:w="1705" w:type="dxa"/>
+          </w:tcPr>
+          <w:p>
+            <w:pPr>
+              <w:jc w:val="center"/>
+              <w:rPr>
+                <w:rFonts w:ascii="Arial" w:hAnsi="Arial" w:cs="Arial"/>
+                <w:sz w:val="26"/>
+                <w:szCs w:val="26"/>
+              </w:rPr>
+            </w:pPr>
+            <w:r>
+              <w:rPr>
+                <w:rFonts w:ascii="Arial" w:hAnsi="Arial" w:cs="Arial"/>
+                <w:sz w:val="26"/>
+                <w:szCs w:val="26"/>
+              </w:rPr>
+              <w:t>Actor</w:t>
+            </w:r>
+          </w:p>
+        </w:tc>
+        <w:tc>
+          <w:tcPr>
+            <w:tcW w:w="8820" w:type="dxa"/>
+          </w:tcPr>
+          <w:p>
+            <w:pPr>
+              <w:jc w:val="center"/>
+              <w:rPr>
+                <w:rFonts w:ascii="Arial" w:hAnsi="Arial" w:cs="Arial"/>
+                <w:sz w:val="26"/>
+                <w:szCs w:val="26"/>
+              </w:rPr>
+            </w:pPr>
+            <w:r>
+              <w:rPr>
+                <w:rFonts w:ascii="Arial" w:hAnsi="Arial" w:cs="Arial"/>
+                <w:sz w:val="26"/>
+                <w:szCs w:val="26"/>
+              </w:rPr>
+              <w:t>User story</w:t>
+            </w:r>
+          </w:p>
+        </w:tc>
+      </w:tr>
+      <w:tr>
+        <w:tc>
+          <w:tcPr>
+            <w:tcW w:w="1705" w:type="dxa"/>
+          </w:tcPr>
+          <w:p>
+            <w:pPr>
+              <w:jc w:val="both"/>
+              <w:rPr>
+                <w:rFonts w:ascii="Arial" w:hAnsi="Arial" w:cs="Arial"/>
+                <w:sz w:val="26"/>
+                <w:szCs w:val="26"/>
+              </w:rPr>
+            </w:pPr>
+            <w:r>
+              <w:rPr>
+                <w:rFonts w:ascii="Arial" w:hAnsi="Arial" w:cs="Arial"/>
+                <w:sz w:val="26"/>
+                <w:szCs w:val="26"/>
+              </w:rPr>
+              <w:t>Shipper</w:t>
+            </w:r>
+          </w:p>
+        </w:tc>
+        <w:tc>
+          <w:tcPr>
+            <w:tcW w:w="8820" w:type="dxa"/>
+          </w:tcPr>
+          <w:p>
+            <w:pPr>
+              <w:jc w:val="both"/>
+            </w:pPr>
+            <w:r>
+              <w:rPr>
+                <w:rFonts w:ascii="Arial" w:hAnsi="Arial" w:cs="Arial"/>
+                <w:sz w:val="26"/>
+                <w:szCs w:val="26"/>
+              </w:rPr>
+              <w:t xml:space="preserve">As a shipper, I want to see </w:t>
+            </w:r>
+            <w:r>
+              <w:rPr>
+                <w:rFonts w:ascii="Arial" w:hAnsi="Arial" w:cs="Arial"/>
+                <w:sz w:val="26"/>
+                <w:szCs w:val="26"/>
+              </w:rPr>
+              <w:t>the customer’s</w:t>
+            </w:r>
+            <w:r>
+              <w:rPr>
+                <w:rFonts w:ascii="Arial" w:hAnsi="Arial" w:cs="Arial"/>
+                <w:sz w:val="26"/>
+                <w:szCs w:val="26"/>
+              </w:rPr>
+              <w:t xml:space="preserve"> order, so </w:t>
+            </w:r>
+            <w:r>
+              <w:rPr>
+                <w:rFonts w:ascii="Arial" w:hAnsi="Arial" w:cs="Arial"/>
+                <w:sz w:val="26"/>
+                <w:szCs w:val="26"/>
+              </w:rPr>
+              <w:t xml:space="preserve">that </w:t>
+            </w:r>
+            <w:r>
+              <w:rPr>
+                <w:rFonts w:ascii="Arial" w:hAnsi="Arial" w:cs="Arial"/>
+                <w:sz w:val="26"/>
+                <w:szCs w:val="26"/>
+              </w:rPr>
+              <w:t>I can go to the right place</w:t>
+            </w:r>
+            <w:r>
+              <w:rPr>
+                <w:rFonts w:ascii="Arial" w:hAnsi="Arial" w:cs="Arial"/>
+                <w:sz w:val="26"/>
+                <w:szCs w:val="26"/>
+              </w:rPr>
+              <w:t>.</w:t>
+            </w:r>
+          </w:p>
+        </w:tc>
+      </w:tr>
+      <w:tr>
+        <w:tc>
+          <w:tcPr>
+            <w:tcW w:w="1705" w:type="dxa"/>
+          </w:tcPr>
+          <w:p>
+            <w:pPr>
+              <w:jc w:val="both"/>
+              <w:rPr>
+                <w:rFonts w:ascii="Arial" w:hAnsi="Arial" w:cs="Arial"/>
+                <w:sz w:val="26"/>
+                <w:szCs w:val="26"/>
+              </w:rPr>
+            </w:pPr>
+            <w:r>
+              <w:rPr>
+                <w:rFonts w:ascii="Arial" w:hAnsi="Arial" w:cs="Arial"/>
+                <w:sz w:val="26"/>
+                <w:szCs w:val="26"/>
+              </w:rPr>
+              <w:t>Shipper</w:t>
+            </w:r>
+          </w:p>
+        </w:tc>
+        <w:tc>
+          <w:tcPr>
+            <w:tcW w:w="8820" w:type="dxa"/>
+          </w:tcPr>
+          <w:p>
+            <w:pPr>
+              <w:jc w:val="both"/>
+              <w:rPr>
+                <w:rFonts w:ascii="Arial" w:hAnsi="Arial" w:cs="Arial"/>
+                <w:sz w:val="26"/>
+                <w:szCs w:val="26"/>
+              </w:rPr>
+            </w:pPr>
+            <w:r>
+              <w:rPr>
+                <w:rFonts w:ascii="Arial" w:hAnsi="Arial" w:cs="Arial"/>
+                <w:sz w:val="26"/>
+                <w:szCs w:val="26"/>
+              </w:rPr>
+              <w:t xml:space="preserve">As a shipper, I want to accept/cancel the order </w:t>
+            </w:r>
+            <w:r>
+              <w:rPr>
+                <w:rFonts w:ascii="Arial" w:hAnsi="Arial" w:cs="Arial"/>
+                <w:sz w:val="26"/>
+                <w:szCs w:val="26"/>
+              </w:rPr>
+              <w:t>in case I am busy with another order that has not yet been completed.</w:t>
+            </w:r>
+          </w:p>
+        </w:tc>
+      </w:tr>
+      <w:tr>
+        <w:tc>
+          <w:tcPr>
+            <w:tcW w:w="1705" w:type="dxa"/>
+          </w:tcPr>
+          <w:p>
+            <w:pPr>
+              <w:jc w:val="both"/>
+              <w:rPr>
+                <w:rFonts w:ascii="Arial" w:hAnsi="Arial" w:cs="Arial"/>
+                <w:sz w:val="26"/>
+                <w:szCs w:val="26"/>
+              </w:rPr>
+            </w:pPr>
+            <w:r>
+              <w:rPr>
+                <w:rFonts w:ascii="Arial" w:hAnsi="Arial" w:cs="Arial"/>
+                <w:sz w:val="26"/>
+                <w:szCs w:val="26"/>
+              </w:rPr>
+              <w:t>Shipper</w:t>
+            </w:r>
+          </w:p>
+        </w:tc>
+        <w:tc>
+          <w:tcPr>
+            <w:tcW w:w="8820" w:type="dxa"/>
+          </w:tcPr>
+          <w:p>
+            <w:pPr>
+              <w:jc w:val="both"/>
+              <w:rPr>
+                <w:rFonts w:ascii="Arial" w:hAnsi="Arial" w:cs="Arial"/>
+                <w:sz w:val="26"/>
+                <w:szCs w:val="26"/>
+              </w:rPr>
+            </w:pPr>
+            <w:r>
+              <w:rPr>
+                <w:rFonts w:ascii="Arial" w:hAnsi="Arial" w:cs="Arial"/>
+                <w:sz w:val="26"/>
+                <w:szCs w:val="26"/>
+              </w:rPr>
+              <w:t xml:space="preserve">As a shipper, I want to see the </w:t>
+            </w:r>
+            <w:r>
+              <w:rPr>
+                <w:rFonts w:ascii="Arial" w:hAnsi="Arial" w:cs="Arial"/>
+                <w:sz w:val="26"/>
+                <w:szCs w:val="26"/>
+              </w:rPr>
+              <w:t>customer’s profile</w:t>
+            </w:r>
+            <w:r>
+              <w:rPr>
+                <w:rFonts w:ascii="Arial" w:hAnsi="Arial" w:cs="Arial"/>
+                <w:sz w:val="26"/>
+                <w:szCs w:val="26"/>
+              </w:rPr>
+              <w:t>, so that I need some informations about: name, phone, address,…</w:t>
+            </w:r>
+          </w:p>
+        </w:tc>
+      </w:tr>
+      <w:tr>
+        <w:tc>
+          <w:tcPr>
+            <w:tcW w:w="1705" w:type="dxa"/>
+          </w:tcPr>
+          <w:p>
+            <w:pPr>
+              <w:jc w:val="both"/>
+              <w:rPr>
+                <w:rFonts w:ascii="Arial" w:hAnsi="Arial" w:cs="Arial"/>
+                <w:sz w:val="26"/>
+                <w:szCs w:val="26"/>
+              </w:rPr>
+            </w:pPr>
+            <w:r>
+              <w:rPr>
+                <w:rFonts w:ascii="Arial" w:hAnsi="Arial" w:cs="Arial"/>
+                <w:sz w:val="26"/>
+                <w:szCs w:val="26"/>
+              </w:rPr>
+              <w:t>Shipper</w:t>
+            </w:r>
+          </w:p>
+        </w:tc>
+        <w:tc>
+          <w:tcPr>
+            <w:tcW w:w="8820" w:type="dxa"/>
+          </w:tcPr>
+          <w:p>
+            <w:pPr>
+              <w:jc w:val="both"/>
+              <w:rPr>
+                <w:rFonts w:ascii="Arial" w:hAnsi="Arial" w:cs="Arial"/>
+                <w:sz w:val="26"/>
+                <w:szCs w:val="26"/>
+              </w:rPr>
+            </w:pPr>
+            <w:r>
+              <w:rPr>
+                <w:rFonts w:ascii="Arial" w:hAnsi="Arial" w:cs="Arial"/>
+                <w:sz w:val="26"/>
+                <w:szCs w:val="26"/>
+              </w:rPr>
+              <w:t>As a shipper, I want to see customer’s feedbacks, so that I can fix the mistake which meets the customer’s expectation.</w:t>
+            </w:r>
+          </w:p>
+        </w:tc>
+      </w:tr>
+      <w:tr>
+        <w:tc>
+          <w:tcPr>
+            <w:tcW w:w="1705" w:type="dxa"/>
+          </w:tcPr>
+          <w:p>
+            <w:pPr>
+              <w:jc w:val="both"/>
+              <w:rPr>
+                <w:rFonts w:ascii="Arial" w:hAnsi="Arial" w:cs="Arial"/>
+                <w:sz w:val="26"/>
+                <w:szCs w:val="26"/>
+              </w:rPr>
+            </w:pPr>
+            <w:r>
+              <w:rPr>
+                <w:rFonts w:ascii="Arial" w:hAnsi="Arial" w:cs="Arial"/>
+                <w:sz w:val="26"/>
+                <w:szCs w:val="26"/>
+              </w:rPr>
+              <w:t>Shipper</w:t>
+            </w:r>
+          </w:p>
+        </w:tc>
+        <w:tc>
+          <w:tcPr>
+            <w:tcW w:w="8820" w:type="dxa"/>
+          </w:tcPr>
+          <w:p>
+            <w:pPr>
+              <w:jc w:val="both"/>
+              <w:rPr>
+                <w:rFonts w:ascii="Arial" w:hAnsi="Arial" w:cs="Arial"/>
+                <w:sz w:val="26"/>
+                <w:szCs w:val="26"/>
+              </w:rPr>
+            </w:pPr>
+            <w:r>
+              <w:rPr>
+                <w:rFonts w:ascii="Arial" w:hAnsi="Arial" w:cs="Arial"/>
+                <w:sz w:val="26"/>
+                <w:szCs w:val="26"/>
+              </w:rPr>
+              <w:t xml:space="preserve">As a shipper, I want to chat with the customer, so that </w:t>
+            </w:r>
+            <w:r>
+              <w:rPr>
+                <w:rFonts w:ascii="Arial" w:hAnsi="Arial" w:cs="Arial"/>
+                <w:sz w:val="26"/>
+                <w:szCs w:val="26"/>
+              </w:rPr>
+              <w:t xml:space="preserve">I can confirm the information, inform the customer about the reason for the late delivery and notify the customer to pick up the </w:t>
+            </w:r>
+            <w:r>
+              <w:rPr>
+                <w:rFonts w:ascii="Arial" w:hAnsi="Arial" w:cs="Arial"/>
+                <w:sz w:val="26"/>
+                <w:szCs w:val="26"/>
+              </w:rPr>
+              <w:t>order</w:t>
+            </w:r>
+            <w:r>
+              <w:rPr>
+                <w:rFonts w:ascii="Arial" w:hAnsi="Arial" w:cs="Arial"/>
+                <w:sz w:val="26"/>
+                <w:szCs w:val="26"/>
+              </w:rPr>
+              <w:t>.</w:t>
+            </w:r>
+          </w:p>
+        </w:tc>
+      </w:tr>
+    </w:tbl>
+    <w:p>
+      <w:pPr>
+        <w:jc w:val="both"/>
+        <w:rPr>
+          <w:rFonts w:ascii="Arial" w:hAnsi="Arial" w:cs="Arial"/>
+          <w:sz w:val="26"/>
+          <w:szCs w:val="26"/>
+        </w:rPr>
+      </w:pPr>
+    </w:p>
+    <w:p>
+      <w:pPr>
+        <w:pStyle w:val="Heading1"/>
+        <w:jc w:val="both"/>
+        <w:rPr>
+          <w:rFonts w:ascii="Arial" w:hAnsi="Arial" w:cs="Arial"/>
+        </w:rPr>
+      </w:pPr>
+      <w:r>
+        <w:rPr>
+          <w:rFonts w:ascii="Arial" w:hAnsi="Arial" w:cs="Arial"/>
+        </w:rPr>
+        <w:br w:type="column"/>
+      </w:r>
+      <w:r>
+        <w:rPr>
+          <w:rFonts w:ascii="Arial" w:hAnsi="Arial" w:cs="Arial"/>
+        </w:rPr>
+        <w:lastRenderedPageBreak/>
+        <w:t>Nonf</w:t>
+      </w:r>
+      <w:r>
+        <w:rPr>
+          <w:rFonts w:ascii="Arial" w:hAnsi="Arial" w:cs="Arial"/>
+        </w:rPr>
+        <w:t>unctional Requirements</w:t>
+      </w:r>
+    </w:p>
+    <w:p/>
     <w:p>
       <w:pPr>
         <w:pStyle w:val="ListParagraph"/>
         <w:numPr>
           <w:ilvl w:val="0"/>
-          <w:numId w:val="12"/>
+          <w:numId w:val="14"/>
         </w:numPr>
         <w:jc w:val="both"/>
         <w:rPr>
           <w:rFonts w:ascii="Arial" w:hAnsi="Arial" w:cs="Arial"/>
-          <w:sz w:val="26"/>
-          <w:szCs w:val="26"/>
-        </w:rPr>
-      </w:pPr>
-      <w:r>
-        <w:rPr>
-          <w:rFonts w:ascii="Arial" w:hAnsi="Arial" w:cs="Arial"/>
-          <w:sz w:val="26"/>
-          <w:szCs w:val="26"/>
-        </w:rPr>
-        <w:t>See the Order</w:t>
-      </w:r>
+          <w:b/>
+          <w:bCs/>
+          <w:sz w:val="26"/>
+          <w:szCs w:val="26"/>
+        </w:rPr>
+      </w:pPr>
+      <w:r>
+        <w:rPr>
+          <w:rFonts w:ascii="Arial" w:hAnsi="Arial" w:cs="Arial"/>
+          <w:b/>
+          <w:bCs/>
+          <w:sz w:val="26"/>
+          <w:szCs w:val="26"/>
+        </w:rPr>
+        <w:t xml:space="preserve">Availability </w:t>
+      </w:r>
+    </w:p>
+    <w:p>
+      <w:pPr>
+        <w:pStyle w:val="ListParagraph"/>
+        <w:ind w:left="0"/>
+        <w:jc w:val="both"/>
+        <w:rPr>
+          <w:rFonts w:ascii="Arial" w:hAnsi="Arial" w:cs="Arial"/>
+          <w:sz w:val="26"/>
+          <w:szCs w:val="26"/>
+        </w:rPr>
+      </w:pPr>
+      <w:r>
+        <w:rPr>
+          <w:rFonts w:ascii="Arial" w:hAnsi="Arial" w:cs="Arial"/>
+          <w:sz w:val="26"/>
+          <w:szCs w:val="26"/>
+        </w:rPr>
+        <w:t>-</w:t>
+      </w:r>
+      <w:r>
+        <w:rPr>
+          <w:rFonts w:ascii="Arial" w:hAnsi="Arial" w:cs="Arial"/>
+          <w:sz w:val="26"/>
+          <w:szCs w:val="26"/>
+        </w:rPr>
+        <w:t xml:space="preserve"> </w:t>
+      </w:r>
+      <w:r>
+        <w:rPr>
+          <w:rFonts w:ascii="Arial" w:hAnsi="Arial" w:cs="Arial"/>
+          <w:sz w:val="26"/>
+          <w:szCs w:val="26"/>
+        </w:rPr>
+        <w:t xml:space="preserve">The system should be available at all times 24/24 </w:t>
+      </w:r>
+      <w:r>
+        <w:rPr>
+          <w:rFonts w:ascii="Arial" w:hAnsi="Arial" w:cs="Arial"/>
+          <w:sz w:val="26"/>
+          <w:szCs w:val="26"/>
+        </w:rPr>
+        <w:t>so that</w:t>
+      </w:r>
+      <w:r>
+        <w:rPr>
+          <w:rFonts w:ascii="Arial" w:hAnsi="Arial" w:cs="Arial"/>
+          <w:sz w:val="26"/>
+          <w:szCs w:val="26"/>
+        </w:rPr>
+        <w:t xml:space="preserve"> user can access the system.</w:t>
+      </w:r>
+    </w:p>
+    <w:p>
+      <w:pPr>
+        <w:pStyle w:val="ListParagraph"/>
+        <w:ind w:left="0"/>
+        <w:jc w:val="both"/>
+        <w:rPr>
+          <w:rFonts w:ascii="Arial" w:hAnsi="Arial" w:cs="Arial"/>
+          <w:sz w:val="26"/>
+          <w:szCs w:val="26"/>
+        </w:rPr>
+      </w:pPr>
+      <w:r>
+        <w:rPr>
+          <w:rFonts w:ascii="Arial" w:hAnsi="Arial" w:cs="Arial"/>
+          <w:sz w:val="26"/>
+          <w:szCs w:val="26"/>
+        </w:rPr>
+        <w:t>-</w:t>
+      </w:r>
+      <w:r>
+        <w:rPr>
+          <w:rFonts w:ascii="Arial" w:hAnsi="Arial" w:cs="Arial"/>
+          <w:sz w:val="26"/>
+          <w:szCs w:val="26"/>
+        </w:rPr>
+        <w:t xml:space="preserve"> If</w:t>
+      </w:r>
+      <w:r>
+        <w:rPr>
+          <w:rFonts w:ascii="Arial" w:hAnsi="Arial" w:cs="Arial"/>
+          <w:sz w:val="26"/>
+          <w:szCs w:val="26"/>
+        </w:rPr>
+        <w:t xml:space="preserve"> the system is non</w:t>
+      </w:r>
+      <w:r>
+        <w:rPr>
+          <w:rFonts w:ascii="Cambria Math" w:hAnsi="Cambria Math" w:cs="Cambria Math"/>
+          <w:sz w:val="26"/>
+          <w:szCs w:val="26"/>
+        </w:rPr>
+        <w:t>‐</w:t>
+      </w:r>
+      <w:r>
+        <w:rPr>
+          <w:rFonts w:ascii="Arial" w:hAnsi="Arial" w:cs="Arial"/>
+          <w:sz w:val="26"/>
+          <w:szCs w:val="26"/>
+        </w:rPr>
+        <w:t>operational, the system shall present a user with notification informing them that the</w:t>
+      </w:r>
+      <w:r>
+        <w:rPr>
+          <w:rFonts w:ascii="Arial" w:hAnsi="Arial" w:cs="Arial"/>
+          <w:sz w:val="26"/>
+          <w:szCs w:val="26"/>
+        </w:rPr>
+        <w:t xml:space="preserve"> s</w:t>
+      </w:r>
+      <w:r>
+        <w:rPr>
+          <w:rFonts w:ascii="Arial" w:hAnsi="Arial" w:cs="Arial"/>
+          <w:sz w:val="26"/>
+          <w:szCs w:val="26"/>
+        </w:rPr>
+        <w:t>ystem is unavailable.</w:t>
+      </w:r>
+    </w:p>
+    <w:p>
+      <w:pPr>
+        <w:pStyle w:val="ListParagraph"/>
+        <w:ind w:left="1080" w:hanging="270"/>
+        <w:jc w:val="both"/>
+        <w:rPr>
+          <w:rFonts w:ascii="Arial" w:hAnsi="Arial" w:cs="Arial"/>
+          <w:sz w:val="26"/>
+          <w:szCs w:val="26"/>
+        </w:rPr>
+      </w:pPr>
     </w:p>
     <w:p>
       <w:pPr>
         <w:pStyle w:val="ListParagraph"/>
         <w:numPr>
           <w:ilvl w:val="0"/>
-          <w:numId w:val="12"/>
+          <w:numId w:val="14"/>
         </w:numPr>
         <w:jc w:val="both"/>
         <w:rPr>
           <w:rFonts w:ascii="Arial" w:hAnsi="Arial" w:cs="Arial"/>
-          <w:sz w:val="26"/>
-          <w:szCs w:val="26"/>
-        </w:rPr>
-      </w:pPr>
-      <w:r>
-        <w:rPr>
-          <w:rFonts w:ascii="Arial" w:hAnsi="Arial" w:cs="Arial"/>
-          <w:sz w:val="26"/>
-          <w:szCs w:val="26"/>
-        </w:rPr>
-        <w:t>Accept/Cancel the Order</w:t>
+          <w:b/>
+          <w:bCs/>
+          <w:sz w:val="26"/>
+          <w:szCs w:val="26"/>
+        </w:rPr>
+      </w:pPr>
+      <w:r>
+        <w:rPr>
+          <w:rFonts w:ascii="Arial" w:hAnsi="Arial" w:cs="Arial"/>
+          <w:b/>
+          <w:bCs/>
+          <w:sz w:val="26"/>
+          <w:szCs w:val="26"/>
+        </w:rPr>
+        <w:t>Security</w:t>
+      </w:r>
+    </w:p>
+    <w:p>
+      <w:pPr>
+        <w:jc w:val="both"/>
+        <w:rPr>
+          <w:rFonts w:ascii="Arial" w:hAnsi="Arial" w:cs="Arial"/>
+          <w:sz w:val="26"/>
+          <w:szCs w:val="26"/>
+        </w:rPr>
+      </w:pPr>
+      <w:r>
+        <w:rPr>
+          <w:rFonts w:ascii="Arial" w:hAnsi="Arial" w:cs="Arial"/>
+          <w:sz w:val="26"/>
+          <w:szCs w:val="26"/>
+        </w:rPr>
+        <w:t xml:space="preserve">- </w:t>
+      </w:r>
+      <w:r>
+        <w:rPr>
+          <w:rFonts w:ascii="Arial" w:hAnsi="Arial" w:cs="Arial"/>
+          <w:sz w:val="26"/>
+          <w:szCs w:val="26"/>
+        </w:rPr>
+        <w:t>The information of the user must be encoded before saving in database.</w:t>
+      </w:r>
+    </w:p>
+    <w:p>
+      <w:pPr>
+        <w:jc w:val="both"/>
+        <w:rPr>
+          <w:rFonts w:ascii="Arial" w:hAnsi="Arial" w:cs="Arial"/>
+          <w:sz w:val="26"/>
+          <w:szCs w:val="26"/>
+        </w:rPr>
+      </w:pPr>
+      <w:r>
+        <w:rPr>
+          <w:rFonts w:ascii="Arial" w:hAnsi="Arial" w:cs="Arial"/>
+          <w:sz w:val="26"/>
+          <w:szCs w:val="26"/>
+        </w:rPr>
+        <w:t>-</w:t>
+      </w:r>
+      <w:r>
+        <w:rPr>
+          <w:rFonts w:ascii="Arial" w:hAnsi="Arial" w:cs="Arial"/>
+          <w:sz w:val="26"/>
+          <w:szCs w:val="26"/>
+        </w:rPr>
+        <w:t xml:space="preserve"> </w:t>
+      </w:r>
+      <w:r>
+        <w:rPr>
+          <w:rFonts w:ascii="Arial" w:hAnsi="Arial" w:cs="Arial"/>
+          <w:sz w:val="26"/>
+          <w:szCs w:val="26"/>
+        </w:rPr>
+        <w:t>Payment with any wallet will also be sent a confirmation code within 1 minute</w:t>
+      </w:r>
+      <w:r>
+        <w:rPr>
+          <w:rFonts w:ascii="Arial" w:hAnsi="Arial" w:cs="Arial"/>
+          <w:sz w:val="26"/>
+          <w:szCs w:val="26"/>
+        </w:rPr>
+        <w:t>.</w:t>
+      </w:r>
+    </w:p>
+    <w:p>
+      <w:pPr>
+        <w:jc w:val="both"/>
+        <w:rPr>
+          <w:rFonts w:ascii="Arial" w:hAnsi="Arial" w:cs="Arial"/>
+          <w:sz w:val="26"/>
+          <w:szCs w:val="26"/>
+        </w:rPr>
+      </w:pPr>
+      <w:r>
+        <w:rPr>
+          <w:rFonts w:ascii="Arial" w:hAnsi="Arial" w:cs="Arial"/>
+          <w:sz w:val="26"/>
+          <w:szCs w:val="26"/>
+        </w:rPr>
+        <w:t xml:space="preserve">- </w:t>
+      </w:r>
+      <w:r>
+        <w:rPr>
+          <w:rFonts w:ascii="Arial" w:hAnsi="Arial" w:cs="Arial"/>
+          <w:sz w:val="26"/>
+          <w:szCs w:val="26"/>
+        </w:rPr>
+        <w:t>The access permissions for system data may only be changed by the system’s data administrator.</w:t>
       </w:r>
     </w:p>
     <w:p>
@@ -854,22 +1951,68 @@
         <w:pStyle w:val="ListParagraph"/>
         <w:numPr>
           <w:ilvl w:val="0"/>
-          <w:numId w:val="12"/>
+          <w:numId w:val="14"/>
         </w:numPr>
         <w:jc w:val="both"/>
         <w:rPr>
           <w:rFonts w:ascii="Arial" w:hAnsi="Arial" w:cs="Arial"/>
-          <w:sz w:val="26"/>
-          <w:szCs w:val="26"/>
-        </w:rPr>
-      </w:pPr>
-      <w:r>
-        <w:rPr>
-          <w:rFonts w:ascii="Arial" w:hAnsi="Arial" w:cs="Arial"/>
-          <w:sz w:val="26"/>
-          <w:szCs w:val="26"/>
-        </w:rPr>
-        <w:t>See customer’s profile</w:t>
+          <w:b/>
+          <w:bCs/>
+          <w:sz w:val="26"/>
+          <w:szCs w:val="26"/>
+        </w:rPr>
+      </w:pPr>
+      <w:r>
+        <w:rPr>
+          <w:rFonts w:ascii="Arial" w:hAnsi="Arial" w:cs="Arial"/>
+          <w:b/>
+          <w:bCs/>
+          <w:sz w:val="26"/>
+          <w:szCs w:val="26"/>
+        </w:rPr>
+        <w:t>Performance</w:t>
+      </w:r>
+    </w:p>
+    <w:p>
+      <w:pPr>
+        <w:jc w:val="both"/>
+        <w:rPr>
+          <w:rFonts w:ascii="Arial" w:hAnsi="Arial" w:cs="Arial"/>
+          <w:sz w:val="26"/>
+          <w:szCs w:val="26"/>
+        </w:rPr>
+      </w:pPr>
+      <w:r>
+        <w:rPr>
+          <w:rFonts w:ascii="Arial" w:hAnsi="Arial" w:cs="Arial"/>
+          <w:sz w:val="26"/>
+          <w:szCs w:val="26"/>
+        </w:rPr>
+        <w:t xml:space="preserve">- The system </w:t>
+      </w:r>
+      <w:r>
+        <w:rPr>
+          <w:rFonts w:ascii="Arial" w:hAnsi="Arial" w:cs="Arial"/>
+          <w:sz w:val="26"/>
+          <w:szCs w:val="26"/>
+        </w:rPr>
+        <w:t>can afford with 10</w:t>
+      </w:r>
+      <w:r>
+        <w:rPr>
+          <w:rFonts w:ascii="Arial" w:hAnsi="Arial" w:cs="Arial"/>
+          <w:sz w:val="26"/>
+          <w:szCs w:val="26"/>
+        </w:rPr>
+        <w:t>0</w:t>
+      </w:r>
+      <w:r>
+        <w:rPr>
+          <w:rFonts w:ascii="Arial" w:hAnsi="Arial" w:cs="Arial"/>
+          <w:sz w:val="26"/>
+          <w:szCs w:val="26"/>
+        </w:rPr>
+        <w:t>0 user’s access without any troubles.</w:t>
       </w:r>
     </w:p>
     <w:p>
@@ -877,22 +2020,26 @@
         <w:pStyle w:val="ListParagraph"/>
         <w:numPr>
           <w:ilvl w:val="0"/>
-          <w:numId w:val="12"/>
+          <w:numId w:val="14"/>
         </w:numPr>
         <w:jc w:val="both"/>
         <w:rPr>
           <w:rFonts w:ascii="Arial" w:hAnsi="Arial" w:cs="Arial"/>
-          <w:sz w:val="26"/>
-          <w:szCs w:val="26"/>
-        </w:rPr>
-      </w:pPr>
-      <w:r>
-        <w:rPr>
-          <w:rFonts w:ascii="Arial" w:hAnsi="Arial" w:cs="Arial"/>
-          <w:sz w:val="26"/>
-          <w:szCs w:val="26"/>
-        </w:rPr>
-        <w:t>Chat with the Customer</w:t>
+          <w:b/>
+          <w:bCs/>
+          <w:sz w:val="26"/>
+          <w:szCs w:val="26"/>
+        </w:rPr>
+      </w:pPr>
+      <w:r>
+        <w:rPr>
+          <w:rFonts w:ascii="Arial" w:hAnsi="Arial" w:cs="Arial"/>
+          <w:b/>
+          <w:bCs/>
+          <w:sz w:val="26"/>
+          <w:szCs w:val="26"/>
+        </w:rPr>
+        <w:t>Targeted Platforms</w:t>
       </w:r>
     </w:p>
     <w:p>
@@ -904,261 +2051,22 @@
           <w:szCs w:val="26"/>
         </w:rPr>
       </w:pPr>
-    </w:p>
-    <w:p>
-      <w:pPr>
-        <w:pStyle w:val="Heading1"/>
-        <w:jc w:val="both"/>
-        <w:rPr>
-          <w:rFonts w:ascii="Arial" w:hAnsi="Arial" w:cs="Arial"/>
-        </w:rPr>
-      </w:pPr>
-      <w:r>
-        <w:rPr>
-          <w:rFonts w:ascii="Arial" w:hAnsi="Arial" w:cs="Arial"/>
-        </w:rPr>
-        <w:t>Nonf</w:t>
-      </w:r>
-      <w:r>
-        <w:rPr>
-          <w:rFonts w:ascii="Arial" w:hAnsi="Arial" w:cs="Arial"/>
-        </w:rPr>
-        <w:t>unctional Requirements</w:t>
-      </w:r>
-    </w:p>
-    <w:p>
-      <w:pPr>
-        <w:jc w:val="both"/>
-        <w:rPr>
-          <w:rFonts w:ascii="Arial" w:hAnsi="Arial" w:cs="Arial"/>
-          <w:sz w:val="26"/>
-          <w:szCs w:val="26"/>
-        </w:rPr>
-      </w:pPr>
-    </w:p>
-    <w:p>
-      <w:pPr>
-        <w:pStyle w:val="ListParagraph"/>
-        <w:numPr>
-          <w:ilvl w:val="0"/>
-          <w:numId w:val="13"/>
-        </w:numPr>
-        <w:jc w:val="both"/>
-        <w:rPr>
-          <w:rFonts w:ascii="Arial" w:hAnsi="Arial" w:cs="Arial"/>
-          <w:sz w:val="26"/>
-          <w:szCs w:val="26"/>
-        </w:rPr>
-      </w:pPr>
-      <w:r>
-        <w:rPr>
-          <w:rFonts w:ascii="Arial" w:hAnsi="Arial" w:cs="Arial"/>
-          <w:b/>
-          <w:bCs/>
-          <w:sz w:val="26"/>
-          <w:szCs w:val="26"/>
-        </w:rPr>
-        <w:t>Availability</w:t>
-      </w:r>
-      <w:r>
-        <w:rPr>
-          <w:rFonts w:ascii="Arial" w:hAnsi="Arial" w:cs="Arial"/>
-          <w:sz w:val="26"/>
-          <w:szCs w:val="26"/>
-        </w:rPr>
-        <w:t xml:space="preserve"> </w:t>
-      </w:r>
-    </w:p>
-    <w:p>
-      <w:pPr>
-        <w:pStyle w:val="ListParagraph"/>
-        <w:numPr>
-          <w:ilvl w:val="0"/>
-          <w:numId w:val="12"/>
-        </w:numPr>
-        <w:jc w:val="both"/>
-        <w:rPr>
-          <w:rFonts w:ascii="Arial" w:hAnsi="Arial" w:cs="Arial"/>
-          <w:sz w:val="26"/>
-          <w:szCs w:val="26"/>
-        </w:rPr>
-      </w:pPr>
-      <w:r>
-        <w:rPr>
-          <w:rFonts w:ascii="Arial" w:hAnsi="Arial" w:cs="Arial"/>
-          <w:sz w:val="26"/>
-          <w:szCs w:val="26"/>
-        </w:rPr>
-        <w:t>The system should be available at all times, meaning the user can access</w:t>
-      </w:r>
-      <w:r>
-        <w:rPr>
-          <w:rFonts w:ascii="Arial" w:hAnsi="Arial" w:cs="Arial"/>
-          <w:sz w:val="26"/>
-          <w:szCs w:val="26"/>
-        </w:rPr>
-        <w:t xml:space="preserve"> the system via web browser and application on their phone</w:t>
-      </w:r>
-      <w:r>
-        <w:rPr>
-          <w:rFonts w:ascii="Arial" w:hAnsi="Arial" w:cs="Arial"/>
-          <w:sz w:val="26"/>
-          <w:szCs w:val="26"/>
-        </w:rPr>
-        <w:t>, only restricted by the downtime of the server on which the system runs</w:t>
-      </w:r>
-      <w:r>
-        <w:rPr>
-          <w:rFonts w:ascii="Arial" w:hAnsi="Arial" w:cs="Arial"/>
-          <w:sz w:val="26"/>
-          <w:szCs w:val="26"/>
-        </w:rPr>
-        <w:t>.</w:t>
-      </w:r>
-    </w:p>
-    <w:p>
-      <w:pPr>
-        <w:pStyle w:val="ListParagraph"/>
-        <w:numPr>
-          <w:ilvl w:val="0"/>
-          <w:numId w:val="13"/>
-        </w:numPr>
-        <w:jc w:val="both"/>
-        <w:rPr>
-          <w:rFonts w:ascii="Arial" w:hAnsi="Arial" w:cs="Arial"/>
-          <w:sz w:val="26"/>
-          <w:szCs w:val="26"/>
-        </w:rPr>
-      </w:pPr>
-      <w:r>
-        <w:rPr>
-          <w:rFonts w:ascii="Arial" w:hAnsi="Arial" w:cs="Arial"/>
-          <w:b/>
-          <w:bCs/>
-          <w:sz w:val="26"/>
-          <w:szCs w:val="26"/>
-        </w:rPr>
-        <w:t>Security</w:t>
-      </w:r>
-    </w:p>
-    <w:p>
-      <w:pPr>
-        <w:pStyle w:val="ListParagraph"/>
-        <w:numPr>
-          <w:ilvl w:val="0"/>
-          <w:numId w:val="12"/>
-        </w:numPr>
-        <w:jc w:val="both"/>
-        <w:rPr>
-          <w:rFonts w:ascii="Arial" w:hAnsi="Arial" w:cs="Arial"/>
-          <w:sz w:val="26"/>
-          <w:szCs w:val="26"/>
-        </w:rPr>
-      </w:pPr>
-      <w:r>
-        <w:rPr>
-          <w:rFonts w:ascii="Arial" w:hAnsi="Arial" w:cs="Arial"/>
-          <w:sz w:val="26"/>
-          <w:szCs w:val="26"/>
-        </w:rPr>
-        <w:t>The information of the user must be encoded before saving in database</w:t>
-      </w:r>
-      <w:r>
-        <w:rPr>
-          <w:rFonts w:ascii="Arial" w:hAnsi="Arial" w:cs="Arial"/>
-          <w:sz w:val="26"/>
-          <w:szCs w:val="26"/>
-        </w:rPr>
-        <w:t>.</w:t>
-      </w:r>
-    </w:p>
-    <w:p>
-      <w:pPr>
-        <w:pStyle w:val="ListParagraph"/>
-        <w:numPr>
-          <w:ilvl w:val="0"/>
-          <w:numId w:val="13"/>
-        </w:numPr>
-        <w:jc w:val="both"/>
-        <w:rPr>
-          <w:rFonts w:ascii="Arial" w:hAnsi="Arial" w:cs="Arial"/>
-          <w:sz w:val="26"/>
-          <w:szCs w:val="26"/>
-        </w:rPr>
-      </w:pPr>
-      <w:r>
-        <w:rPr>
-          <w:rFonts w:ascii="Arial" w:hAnsi="Arial" w:cs="Arial"/>
-          <w:b/>
-          <w:bCs/>
-          <w:sz w:val="26"/>
-          <w:szCs w:val="26"/>
-        </w:rPr>
-        <w:t>Performance</w:t>
-      </w:r>
-      <w:r>
-        <w:rPr>
-          <w:rFonts w:ascii="Arial" w:hAnsi="Arial" w:cs="Arial"/>
-          <w:sz w:val="26"/>
-          <w:szCs w:val="26"/>
-        </w:rPr>
-        <w:t xml:space="preserve"> </w:t>
-      </w:r>
-    </w:p>
-    <w:p>
-      <w:pPr>
-        <w:pStyle w:val="ListParagraph"/>
-        <w:numPr>
-          <w:ilvl w:val="0"/>
-          <w:numId w:val="12"/>
-        </w:numPr>
-        <w:jc w:val="both"/>
-        <w:rPr>
-          <w:rFonts w:ascii="Arial" w:hAnsi="Arial" w:cs="Arial"/>
-          <w:sz w:val="26"/>
-          <w:szCs w:val="26"/>
-        </w:rPr>
-      </w:pPr>
-      <w:r>
-        <w:rPr>
-          <w:rFonts w:ascii="Arial" w:hAnsi="Arial" w:cs="Arial"/>
-          <w:sz w:val="26"/>
-          <w:szCs w:val="26"/>
-        </w:rPr>
-        <w:t>Many users can access the application at the same time without any troubles</w:t>
-      </w:r>
-      <w:r>
-        <w:rPr>
-          <w:rFonts w:ascii="Arial" w:hAnsi="Arial" w:cs="Arial"/>
-          <w:sz w:val="26"/>
-          <w:szCs w:val="26"/>
-        </w:rPr>
-        <w:t>.</w:t>
-      </w:r>
-      <w:r>
-        <w:rPr>
-          <w:rFonts w:ascii="Arial" w:hAnsi="Arial" w:cs="Arial"/>
-          <w:sz w:val="26"/>
-          <w:szCs w:val="26"/>
-        </w:rPr>
-        <w:t xml:space="preserve"> </w:t>
-      </w:r>
-    </w:p>
-    <w:p>
-      <w:pPr>
-        <w:jc w:val="both"/>
-        <w:rPr>
-          <w:rFonts w:ascii="Arial" w:hAnsi="Arial" w:cs="Arial"/>
-        </w:rPr>
-      </w:pPr>
-    </w:p>
-    <w:p>
-      <w:pPr>
-        <w:jc w:val="both"/>
-        <w:rPr>
-          <w:rFonts w:ascii="Arial" w:hAnsi="Arial" w:cs="Arial"/>
-        </w:rPr>
-      </w:pPr>
+      <w:r>
+        <w:rPr>
+          <w:rFonts w:ascii="Arial" w:hAnsi="Arial" w:cs="Arial"/>
+          <w:sz w:val="26"/>
+          <w:szCs w:val="26"/>
+        </w:rPr>
+        <w:t>- The system can run on the Website and the Mobile simultaneously.</w:t>
+      </w:r>
+      <w:r>
+        <w:rPr>
+          <w:rFonts w:ascii="Arial" w:hAnsi="Arial" w:cs="Arial"/>
+          <w:sz w:val="26"/>
+          <w:szCs w:val="26"/>
+        </w:rPr>
+        <w:tab/>
+      </w:r>
     </w:p>
     <w:p>
       <w:pPr>
@@ -1622,6 +2530,95 @@
     </w:lvl>
   </w:abstractNum>
   <w:abstractNum w:abstractNumId="4" w15:restartNumberingAfterBreak="0">
+    <w:nsid w:val="18D96675"/>
+    <w:multiLevelType w:val="hybridMultilevel"/>
+    <w:tmpl w:val="362A37BE"/>
+    <w:lvl w:ilvl="0" w:tplc="EF30B7A8">
+      <w:start w:val="1"/>
+      <w:numFmt w:val="decimal"/>
+      <w:lvlText w:val="%1)"/>
+      <w:lvlJc w:val="left"/>
+      <w:pPr>
+        <w:ind w:left="1080" w:hanging="360"/>
+      </w:pPr>
+      <w:rPr>
+        <w:rFonts w:hint="default"/>
+      </w:rPr>
+    </w:lvl>
+    <w:lvl w:ilvl="1" w:tplc="04090019" w:tentative="1">
+      <w:start w:val="1"/>
+      <w:numFmt w:val="lowerLetter"/>
+      <w:lvlText w:val="%2."/>
+      <w:lvlJc w:val="left"/>
+      <w:pPr>
+        <w:ind w:left="1800" w:hanging="360"/>
+      </w:pPr>
+    </w:lvl>
+    <w:lvl w:ilvl="2" w:tplc="0409001B" w:tentative="1">
+      <w:start w:val="1"/>
+      <w:numFmt w:val="lowerRoman"/>
+      <w:lvlText w:val="%3."/>
+      <w:lvlJc w:val="right"/>
+      <w:pPr>
+        <w:ind w:left="2520" w:hanging="180"/>
+      </w:pPr>
+    </w:lvl>
+    <w:lvl w:ilvl="3" w:tplc="0409000F" w:tentative="1">
+      <w:start w:val="1"/>
+      <w:numFmt w:val="decimal"/>
+      <w:lvlText w:val="%4."/>
+      <w:lvlJc w:val="left"/>
+      <w:pPr>
+        <w:ind w:left="3240" w:hanging="360"/>
+      </w:pPr>
+    </w:lvl>
+    <w:lvl w:ilvl="4" w:tplc="04090019" w:tentative="1">
+      <w:start w:val="1"/>
+      <w:numFmt w:val="lowerLetter"/>
+      <w:lvlText w:val="%5."/>
+      <w:lvlJc w:val="left"/>
+      <w:pPr>
+        <w:ind w:left="3960" w:hanging="360"/>
+      </w:pPr>
+    </w:lvl>
+    <w:lvl w:ilvl="5" w:tplc="0409001B" w:tentative="1">
+      <w:start w:val="1"/>
+      <w:numFmt w:val="lowerRoman"/>
+      <w:lvlText w:val="%6."/>
+      <w:lvlJc w:val="right"/>
+      <w:pPr>
+        <w:ind w:left="4680" w:hanging="180"/>
+      </w:pPr>
+    </w:lvl>
+    <w:lvl w:ilvl="6" w:tplc="0409000F" w:tentative="1">
+      <w:start w:val="1"/>
+      <w:numFmt w:val="decimal"/>
+      <w:lvlText w:val="%7."/>
+      <w:lvlJc w:val="left"/>
+      <w:pPr>
+        <w:ind w:left="5400" w:hanging="360"/>
+      </w:pPr>
+    </w:lvl>
+    <w:lvl w:ilvl="7" w:tplc="04090019" w:tentative="1">
+      <w:start w:val="1"/>
+      <w:numFmt w:val="lowerLetter"/>
+      <w:lvlText w:val="%8."/>
+      <w:lvlJc w:val="left"/>
+      <w:pPr>
+        <w:ind w:left="6120" w:hanging="360"/>
+      </w:pPr>
+    </w:lvl>
+    <w:lvl w:ilvl="8" w:tplc="0409001B" w:tentative="1">
+      <w:start w:val="1"/>
+      <w:numFmt w:val="lowerRoman"/>
+      <w:lvlText w:val="%9."/>
+      <w:lvlJc w:val="right"/>
+      <w:pPr>
+        <w:ind w:left="6840" w:hanging="180"/>
+      </w:pPr>
+    </w:lvl>
+  </w:abstractNum>
+  <w:abstractNum w:abstractNumId="5" w15:restartNumberingAfterBreak="0">
     <w:nsid w:val="20F75399"/>
     <w:multiLevelType w:val="hybridMultilevel"/>
     <w:tmpl w:val="62909ED6"/>
@@ -1734,7 +2731,7 @@
       </w:rPr>
     </w:lvl>
   </w:abstractNum>
-  <w:abstractNum w:abstractNumId="5" w15:restartNumberingAfterBreak="0">
+  <w:abstractNum w:abstractNumId="6" w15:restartNumberingAfterBreak="0">
     <w:nsid w:val="293223F7"/>
     <w:multiLevelType w:val="hybridMultilevel"/>
     <w:tmpl w:val="C816A706"/>
@@ -1823,7 +2820,7 @@
       </w:pPr>
     </w:lvl>
   </w:abstractNum>
-  <w:abstractNum w:abstractNumId="6" w15:restartNumberingAfterBreak="0">
+  <w:abstractNum w:abstractNumId="7" w15:restartNumberingAfterBreak="0">
     <w:nsid w:val="36C84223"/>
     <w:multiLevelType w:val="hybridMultilevel"/>
     <w:tmpl w:val="42E0E498"/>
@@ -1912,7 +2909,7 @@
       </w:pPr>
     </w:lvl>
   </w:abstractNum>
-  <w:abstractNum w:abstractNumId="7" w15:restartNumberingAfterBreak="0">
+  <w:abstractNum w:abstractNumId="8" w15:restartNumberingAfterBreak="0">
     <w:nsid w:val="402B7417"/>
     <w:multiLevelType w:val="hybridMultilevel"/>
     <w:tmpl w:val="6C94F628"/>
@@ -2024,7 +3021,119 @@
       </w:rPr>
     </w:lvl>
   </w:abstractNum>
-  <w:abstractNum w:abstractNumId="8" w15:restartNumberingAfterBreak="0">
+  <w:abstractNum w:abstractNumId="9" w15:restartNumberingAfterBreak="0">
+    <w:nsid w:val="40750F4C"/>
+    <w:multiLevelType w:val="hybridMultilevel"/>
+    <w:tmpl w:val="3A809364"/>
+    <w:lvl w:ilvl="0" w:tplc="BBB828B6">
+      <w:numFmt w:val="bullet"/>
+      <w:lvlText w:val="-"/>
+      <w:lvlJc w:val="left"/>
+      <w:pPr>
+        <w:ind w:left="720" w:hanging="360"/>
+      </w:pPr>
+      <w:rPr>
+        <w:rFonts w:ascii="Arial" w:eastAsiaTheme="minorHAnsi" w:hAnsi="Arial" w:cs="Arial" w:hint="default"/>
+      </w:rPr>
+    </w:lvl>
+    <w:lvl w:ilvl="1" w:tplc="04090003" w:tentative="1">
+      <w:start w:val="1"/>
+      <w:numFmt w:val="bullet"/>
+      <w:lvlText w:val="o"/>
+      <w:lvlJc w:val="left"/>
+      <w:pPr>
+        <w:ind w:left="1440" w:hanging="360"/>
+      </w:pPr>
+      <w:rPr>
+        <w:rFonts w:ascii="Courier New" w:hAnsi="Courier New" w:cs="Courier New" w:hint="default"/>
+      </w:rPr>
+    </w:lvl>
+    <w:lvl w:ilvl="2" w:tplc="04090005" w:tentative="1">
+      <w:start w:val="1"/>
+      <w:numFmt w:val="bullet"/>
+      <w:lvlText w:val=""/>
+      <w:lvlJc w:val="left"/>
+      <w:pPr>
+        <w:ind w:left="2160" w:hanging="360"/>
+      </w:pPr>
+      <w:rPr>
+        <w:rFonts w:ascii="Wingdings" w:hAnsi="Wingdings" w:hint="default"/>
+      </w:rPr>
+    </w:lvl>
+    <w:lvl w:ilvl="3" w:tplc="04090001" w:tentative="1">
+      <w:start w:val="1"/>
+      <w:numFmt w:val="bullet"/>
+      <w:lvlText w:val=""/>
+      <w:lvlJc w:val="left"/>
+      <w:pPr>
+        <w:ind w:left="2880" w:hanging="360"/>
+      </w:pPr>
+      <w:rPr>
+        <w:rFonts w:ascii="Symbol" w:hAnsi="Symbol" w:hint="default"/>
+      </w:rPr>
+    </w:lvl>
+    <w:lvl w:ilvl="4" w:tplc="04090003" w:tentative="1">
+      <w:start w:val="1"/>
+      <w:numFmt w:val="bullet"/>
+      <w:lvlText w:val="o"/>
+      <w:lvlJc w:val="left"/>
+      <w:pPr>
+        <w:ind w:left="3600" w:hanging="360"/>
+      </w:pPr>
+      <w:rPr>
+        <w:rFonts w:ascii="Courier New" w:hAnsi="Courier New" w:cs="Courier New" w:hint="default"/>
+      </w:rPr>
+    </w:lvl>
+    <w:lvl w:ilvl="5" w:tplc="04090005" w:tentative="1">
+      <w:start w:val="1"/>
+      <w:numFmt w:val="bullet"/>
+      <w:lvlText w:val=""/>
+      <w:lvlJc w:val="left"/>
+      <w:pPr>
+        <w:ind w:left="4320" w:hanging="360"/>
+      </w:pPr>
+      <w:rPr>
+        <w:rFonts w:ascii="Wingdings" w:hAnsi="Wingdings" w:hint="default"/>
+      </w:rPr>
+    </w:lvl>
+    <w:lvl w:ilvl="6" w:tplc="04090001" w:tentative="1">
+      <w:start w:val="1"/>
+      <w:numFmt w:val="bullet"/>
+      <w:lvlText w:val=""/>
+      <w:lvlJc w:val="left"/>
+      <w:pPr>
+        <w:ind w:left="5040" w:hanging="360"/>
+      </w:pPr>
+      <w:rPr>
+        <w:rFonts w:ascii="Symbol" w:hAnsi="Symbol" w:hint="default"/>
+      </w:rPr>
+    </w:lvl>
+    <w:lvl w:ilvl="7" w:tplc="04090003" w:tentative="1">
+      <w:start w:val="1"/>
+      <w:numFmt w:val="bullet"/>
+      <w:lvlText w:val="o"/>
+      <w:lvlJc w:val="left"/>
+      <w:pPr>
+        <w:ind w:left="5760" w:hanging="360"/>
+      </w:pPr>
+      <w:rPr>
+        <w:rFonts w:ascii="Courier New" w:hAnsi="Courier New" w:cs="Courier New" w:hint="default"/>
+      </w:rPr>
+    </w:lvl>
+    <w:lvl w:ilvl="8" w:tplc="04090005" w:tentative="1">
+      <w:start w:val="1"/>
+      <w:numFmt w:val="bullet"/>
+      <w:lvlText w:val=""/>
+      <w:lvlJc w:val="left"/>
+      <w:pPr>
+        <w:ind w:left="6480" w:hanging="360"/>
+      </w:pPr>
+      <w:rPr>
+        <w:rFonts w:ascii="Wingdings" w:hAnsi="Wingdings" w:hint="default"/>
+      </w:rPr>
+    </w:lvl>
+  </w:abstractNum>
+  <w:abstractNum w:abstractNumId="10" w15:restartNumberingAfterBreak="0">
     <w:nsid w:val="4D7309A3"/>
     <w:multiLevelType w:val="hybridMultilevel"/>
     <w:tmpl w:val="8968DF7A"/>
@@ -2113,7 +3222,119 @@
       </w:pPr>
     </w:lvl>
   </w:abstractNum>
-  <w:abstractNum w:abstractNumId="9" w15:restartNumberingAfterBreak="0">
+  <w:abstractNum w:abstractNumId="11" w15:restartNumberingAfterBreak="0">
+    <w:nsid w:val="545D346A"/>
+    <w:multiLevelType w:val="hybridMultilevel"/>
+    <w:tmpl w:val="9384BCEC"/>
+    <w:lvl w:ilvl="0" w:tplc="BB564A88">
+      <w:numFmt w:val="bullet"/>
+      <w:lvlText w:val="-"/>
+      <w:lvlJc w:val="left"/>
+      <w:pPr>
+        <w:ind w:left="720" w:hanging="360"/>
+      </w:pPr>
+      <w:rPr>
+        <w:rFonts w:ascii="Arial" w:eastAsiaTheme="minorHAnsi" w:hAnsi="Arial" w:cs="Arial" w:hint="default"/>
+      </w:rPr>
+    </w:lvl>
+    <w:lvl w:ilvl="1" w:tplc="04090003" w:tentative="1">
+      <w:start w:val="1"/>
+      <w:numFmt w:val="bullet"/>
+      <w:lvlText w:val="o"/>
+      <w:lvlJc w:val="left"/>
+      <w:pPr>
+        <w:ind w:left="1440" w:hanging="360"/>
+      </w:pPr>
+      <w:rPr>
+        <w:rFonts w:ascii="Courier New" w:hAnsi="Courier New" w:cs="Courier New" w:hint="default"/>
+      </w:rPr>
+    </w:lvl>
+    <w:lvl w:ilvl="2" w:tplc="04090005" w:tentative="1">
+      <w:start w:val="1"/>
+      <w:numFmt w:val="bullet"/>
+      <w:lvlText w:val=""/>
+      <w:lvlJc w:val="left"/>
+      <w:pPr>
+        <w:ind w:left="2160" w:hanging="360"/>
+      </w:pPr>
+      <w:rPr>
+        <w:rFonts w:ascii="Wingdings" w:hAnsi="Wingdings" w:hint="default"/>
+      </w:rPr>
+    </w:lvl>
+    <w:lvl w:ilvl="3" w:tplc="04090001" w:tentative="1">
+      <w:start w:val="1"/>
+      <w:numFmt w:val="bullet"/>
+      <w:lvlText w:val=""/>
+      <w:lvlJc w:val="left"/>
+      <w:pPr>
+        <w:ind w:left="2880" w:hanging="360"/>
+      </w:pPr>
+      <w:rPr>
+        <w:rFonts w:ascii="Symbol" w:hAnsi="Symbol" w:hint="default"/>
+      </w:rPr>
+    </w:lvl>
+    <w:lvl w:ilvl="4" w:tplc="04090003" w:tentative="1">
+      <w:start w:val="1"/>
+      <w:numFmt w:val="bullet"/>
+      <w:lvlText w:val="o"/>
+      <w:lvlJc w:val="left"/>
+      <w:pPr>
+        <w:ind w:left="3600" w:hanging="360"/>
+      </w:pPr>
+      <w:rPr>
+        <w:rFonts w:ascii="Courier New" w:hAnsi="Courier New" w:cs="Courier New" w:hint="default"/>
+      </w:rPr>
+    </w:lvl>
+    <w:lvl w:ilvl="5" w:tplc="04090005" w:tentative="1">
+      <w:start w:val="1"/>
+      <w:numFmt w:val="bullet"/>
+      <w:lvlText w:val=""/>
+      <w:lvlJc w:val="left"/>
+      <w:pPr>
+        <w:ind w:left="4320" w:hanging="360"/>
+      </w:pPr>
+      <w:rPr>
+        <w:rFonts w:ascii="Wingdings" w:hAnsi="Wingdings" w:hint="default"/>
+      </w:rPr>
+    </w:lvl>
+    <w:lvl w:ilvl="6" w:tplc="04090001" w:tentative="1">
+      <w:start w:val="1"/>
+      <w:numFmt w:val="bullet"/>
+      <w:lvlText w:val=""/>
+      <w:lvlJc w:val="left"/>
+      <w:pPr>
+        <w:ind w:left="5040" w:hanging="360"/>
+      </w:pPr>
+      <w:rPr>
+        <w:rFonts w:ascii="Symbol" w:hAnsi="Symbol" w:hint="default"/>
+      </w:rPr>
+    </w:lvl>
+    <w:lvl w:ilvl="7" w:tplc="04090003" w:tentative="1">
+      <w:start w:val="1"/>
+      <w:numFmt w:val="bullet"/>
+      <w:lvlText w:val="o"/>
+      <w:lvlJc w:val="left"/>
+      <w:pPr>
+        <w:ind w:left="5760" w:hanging="360"/>
+      </w:pPr>
+      <w:rPr>
+        <w:rFonts w:ascii="Courier New" w:hAnsi="Courier New" w:cs="Courier New" w:hint="default"/>
+      </w:rPr>
+    </w:lvl>
+    <w:lvl w:ilvl="8" w:tplc="04090005" w:tentative="1">
+      <w:start w:val="1"/>
+      <w:numFmt w:val="bullet"/>
+      <w:lvlText w:val=""/>
+      <w:lvlJc w:val="left"/>
+      <w:pPr>
+        <w:ind w:left="6480" w:hanging="360"/>
+      </w:pPr>
+      <w:rPr>
+        <w:rFonts w:ascii="Wingdings" w:hAnsi="Wingdings" w:hint="default"/>
+      </w:rPr>
+    </w:lvl>
+  </w:abstractNum>
+  <w:abstractNum w:abstractNumId="12" w15:restartNumberingAfterBreak="0">
     <w:nsid w:val="5D3031A0"/>
     <w:multiLevelType w:val="hybridMultilevel"/>
     <w:tmpl w:val="68340848"/>
@@ -2202,7 +3423,7 @@
       </w:pPr>
     </w:lvl>
   </w:abstractNum>
-  <w:abstractNum w:abstractNumId="10" w15:restartNumberingAfterBreak="0">
+  <w:abstractNum w:abstractNumId="13" w15:restartNumberingAfterBreak="0">
     <w:nsid w:val="71DE345D"/>
     <w:multiLevelType w:val="hybridMultilevel"/>
     <w:tmpl w:val="4522850A"/>
@@ -2291,7 +3512,7 @@
       </w:pPr>
     </w:lvl>
   </w:abstractNum>
-  <w:abstractNum w:abstractNumId="11" w15:restartNumberingAfterBreak="0">
+  <w:abstractNum w:abstractNumId="14" w15:restartNumberingAfterBreak="0">
     <w:nsid w:val="78FD5B8B"/>
     <w:multiLevelType w:val="hybridMultilevel"/>
     <w:tmpl w:val="2CAAC082"/>
@@ -2380,7 +3601,7 @@
       </w:pPr>
     </w:lvl>
   </w:abstractNum>
-  <w:abstractNum w:abstractNumId="12" w15:restartNumberingAfterBreak="0">
+  <w:abstractNum w:abstractNumId="15" w15:restartNumberingAfterBreak="0">
     <w:nsid w:val="7D6C5906"/>
     <w:multiLevelType w:val="hybridMultilevel"/>
     <w:tmpl w:val="BFF01214"/>
@@ -2496,40 +3717,49 @@
     <w:abstractNumId w:val="3"/>
   </w:num>
   <w:num w:numId="2">
-    <w:abstractNumId w:val="7"/>
+    <w:abstractNumId w:val="8"/>
   </w:num>
   <w:num w:numId="3">
-    <w:abstractNumId w:val="8"/>
+    <w:abstractNumId w:val="10"/>
   </w:num>
   <w:num w:numId="4">
-    <w:abstractNumId w:val="4"/>
+    <w:abstractNumId w:val="5"/>
   </w:num>
   <w:num w:numId="5">
-    <w:abstractNumId w:val="12"/>
+    <w:abstractNumId w:val="15"/>
   </w:num>
   <w:num w:numId="6">
-    <w:abstractNumId w:val="11"/>
+    <w:abstractNumId w:val="14"/>
   </w:num>
   <w:num w:numId="7">
     <w:abstractNumId w:val="0"/>
   </w:num>
   <w:num w:numId="8">
-    <w:abstractNumId w:val="10"/>
+    <w:abstractNumId w:val="13"/>
   </w:num>
   <w:num w:numId="9">
+    <w:abstractNumId w:val="7"/>
+  </w:num>
+  <w:num w:numId="10">
     <w:abstractNumId w:val="6"/>
   </w:num>
-  <w:num w:numId="10">
-    <w:abstractNumId w:val="5"/>
-  </w:num>
   <w:num w:numId="11">
-    <w:abstractNumId w:val="9"/>
+    <w:abstractNumId w:val="12"/>
   </w:num>
   <w:num w:numId="12">
     <w:abstractNumId w:val="1"/>
   </w:num>
   <w:num w:numId="13">
     <w:abstractNumId w:val="2"/>
+  </w:num>
+  <w:num w:numId="14">
+    <w:abstractNumId w:val="4"/>
+  </w:num>
+  <w:num w:numId="15">
+    <w:abstractNumId w:val="11"/>
+  </w:num>
+  <w:num w:numId="16">
+    <w:abstractNumId w:val="9"/>
   </w:num>
 </w:numbering>
 </file>
@@ -3183,6 +4413,25 @@
       <w:lang w:eastAsia="ja-JP"/>
     </w:rPr>
   </w:style>
+  <w:style w:type="table" w:styleId="TableGrid">
+    <w:name w:val="Table Grid"/>
+    <w:basedOn w:val="TableNormal"/>
+    <w:uiPriority w:val="39"/>
+    <w:rsid w:val="006B0719"/>
+    <w:pPr>
+      <w:spacing w:after="0" w:line="240" w:lineRule="auto"/>
+    </w:pPr>
+    <w:tblPr>
+      <w:tblBorders>
+        <w:top w:val="single" w:sz="4" w:space="0" w:color="auto"/>
+        <w:left w:val="single" w:sz="4" w:space="0" w:color="auto"/>
+        <w:bottom w:val="single" w:sz="4" w:space="0" w:color="auto"/>
+        <w:right w:val="single" w:sz="4" w:space="0" w:color="auto"/>
+        <w:insideH w:val="single" w:sz="4" w:space="0" w:color="auto"/>
+        <w:insideV w:val="single" w:sz="4" w:space="0" w:color="auto"/>
+      </w:tblBorders>
+    </w:tblPr>
+  </w:style>
 </w:styles>
 </file>
 

</xml_diff>